<commit_message>
phrasing and spelling update to config management
</commit_message>
<xml_diff>
--- a/documents/Deliverable_3/FlyingMongeese_Deliverable_3_ConfigurationManagment.docx
+++ b/documents/Deliverable_3/FlyingMongeese_Deliverable_3_ConfigurationManagment.docx
@@ -1,6 +1,6 @@
 
 <file path=word/document.xml><?xml version="1.0" encoding="utf-8"?>
-<w:document xmlns:wpc="http://schemas.microsoft.com/office/word/2010/wordprocessingCanvas" xmlns:cx="http://schemas.microsoft.com/office/drawing/2014/chartex" xmlns:cx1="http://schemas.microsoft.com/office/drawing/2015/9/8/chartex" xmlns:mc="http://schemas.openxmlformats.org/markup-compatibility/2006" xmlns:o="urn:schemas-microsoft-com:office:office" xmlns:r="http://schemas.openxmlformats.org/officeDocument/2006/relationships" xmlns:m="http://schemas.openxmlformats.org/officeDocument/2006/math" xmlns:v="urn:schemas-microsoft-com:vml" xmlns:wp14="http://schemas.microsoft.com/office/word/2010/wordprocessingDrawing" xmlns:wp="http://schemas.openxmlformats.org/drawingml/2006/wordprocessingDrawing" xmlns:w10="urn:schemas-microsoft-com:office:word" xmlns:w="http://schemas.openxmlformats.org/wordprocessingml/2006/main" xmlns:w14="http://schemas.microsoft.com/office/word/2010/wordml" xmlns:w15="http://schemas.microsoft.com/office/word/2012/wordml" xmlns:w16se="http://schemas.microsoft.com/office/word/2015/wordml/symex" xmlns:wpg="http://schemas.microsoft.com/office/word/2010/wordprocessingGroup" xmlns:wpi="http://schemas.microsoft.com/office/word/2010/wordprocessingInk" xmlns:wne="http://schemas.microsoft.com/office/word/2006/wordml" xmlns:wps="http://schemas.microsoft.com/office/word/2010/wordprocessingShape" mc:Ignorable="w14 w15 w16se wp14">
+<w:document xmlns:wpc="http://schemas.microsoft.com/office/word/2010/wordprocessingCanvas" xmlns:cx="http://schemas.microsoft.com/office/drawing/2014/chartex" xmlns:cx1="http://schemas.microsoft.com/office/drawing/2015/9/8/chartex" xmlns:cx2="http://schemas.microsoft.com/office/drawing/2015/10/21/chartex" xmlns:cx3="http://schemas.microsoft.com/office/drawing/2016/5/9/chartex" xmlns:cx4="http://schemas.microsoft.com/office/drawing/2016/5/10/chartex" xmlns:cx5="http://schemas.microsoft.com/office/drawing/2016/5/11/chartex" xmlns:cx6="http://schemas.microsoft.com/office/drawing/2016/5/12/chartex" xmlns:cx7="http://schemas.microsoft.com/office/drawing/2016/5/13/chartex" xmlns:cx8="http://schemas.microsoft.com/office/drawing/2016/5/14/chartex" xmlns:mc="http://schemas.openxmlformats.org/markup-compatibility/2006" xmlns:aink="http://schemas.microsoft.com/office/drawing/2016/ink" xmlns:am3d="http://schemas.microsoft.com/office/drawing/2017/model3d" xmlns:o="urn:schemas-microsoft-com:office:office" xmlns:r="http://schemas.openxmlformats.org/officeDocument/2006/relationships" xmlns:m="http://schemas.openxmlformats.org/officeDocument/2006/math" xmlns:v="urn:schemas-microsoft-com:vml" xmlns:wp14="http://schemas.microsoft.com/office/word/2010/wordprocessingDrawing" xmlns:wp="http://schemas.openxmlformats.org/drawingml/2006/wordprocessingDrawing" xmlns:w10="urn:schemas-microsoft-com:office:word" xmlns:w="http://schemas.openxmlformats.org/wordprocessingml/2006/main" xmlns:w14="http://schemas.microsoft.com/office/word/2010/wordml" xmlns:w15="http://schemas.microsoft.com/office/word/2012/wordml" xmlns:w16cid="http://schemas.microsoft.com/office/word/2016/wordml/cid" xmlns:w16se="http://schemas.microsoft.com/office/word/2015/wordml/symex" xmlns:wpg="http://schemas.microsoft.com/office/word/2010/wordprocessingGroup" xmlns:wpi="http://schemas.microsoft.com/office/word/2010/wordprocessingInk" xmlns:wne="http://schemas.microsoft.com/office/word/2006/wordml" xmlns:wps="http://schemas.microsoft.com/office/word/2010/wordprocessingShape" mc:Ignorable="w14 w15 w16se w16cid wp14">
   <w:body>
     <w:p>
       <w:pPr>
@@ -69,13 +69,23 @@
           <w:szCs w:val="36"/>
         </w:rPr>
       </w:pPr>
+      <w:proofErr w:type="spellStart"/>
       <w:r>
         <w:rPr>
           <w:rFonts w:ascii="Times New Roman" w:eastAsia="Times New Roman" w:hAnsi="Times New Roman" w:cs="Times New Roman"/>
           <w:sz w:val="36"/>
           <w:szCs w:val="36"/>
         </w:rPr>
-        <w:t>trendAssist App</w:t>
+        <w:t>trendAssist</w:t>
+      </w:r>
+      <w:proofErr w:type="spellEnd"/>
+      <w:r>
+        <w:rPr>
+          <w:rFonts w:ascii="Times New Roman" w:eastAsia="Times New Roman" w:hAnsi="Times New Roman" w:cs="Times New Roman"/>
+          <w:sz w:val="36"/>
+          <w:szCs w:val="36"/>
+        </w:rPr>
+        <w:t xml:space="preserve"> App</w:t>
       </w:r>
     </w:p>
     <w:p>
@@ -153,8 +163,16 @@
         <w:rPr>
           <w:rFonts w:ascii="Times New Roman" w:eastAsia="Times New Roman" w:hAnsi="Times New Roman" w:cs="Times New Roman"/>
         </w:rPr>
-        <w:t>Andre Manz</w:t>
-      </w:r>
+        <w:t xml:space="preserve">Andre </w:t>
+      </w:r>
+      <w:proofErr w:type="spellStart"/>
+      <w:r>
+        <w:rPr>
+          <w:rFonts w:ascii="Times New Roman" w:eastAsia="Times New Roman" w:hAnsi="Times New Roman" w:cs="Times New Roman"/>
+        </w:rPr>
+        <w:t>Manz</w:t>
+      </w:r>
+      <w:proofErr w:type="spellEnd"/>
     </w:p>
     <w:p>
       <w:pPr>
@@ -205,11 +223,19 @@
           <w:rFonts w:ascii="Times New Roman" w:eastAsia="Times New Roman" w:hAnsi="Times New Roman" w:cs="Times New Roman"/>
         </w:rPr>
       </w:pPr>
-      <w:r>
-        <w:rPr>
-          <w:rFonts w:ascii="Times New Roman" w:eastAsia="Times New Roman" w:hAnsi="Times New Roman" w:cs="Times New Roman"/>
-        </w:rPr>
-        <w:t>Xujia Wu</w:t>
+      <w:proofErr w:type="spellStart"/>
+      <w:r>
+        <w:rPr>
+          <w:rFonts w:ascii="Times New Roman" w:eastAsia="Times New Roman" w:hAnsi="Times New Roman" w:cs="Times New Roman"/>
+        </w:rPr>
+        <w:t>Xujia</w:t>
+      </w:r>
+      <w:proofErr w:type="spellEnd"/>
+      <w:r>
+        <w:rPr>
+          <w:rFonts w:ascii="Times New Roman" w:eastAsia="Times New Roman" w:hAnsi="Times New Roman" w:cs="Times New Roman"/>
+        </w:rPr>
+        <w:t xml:space="preserve"> Wu</w:t>
       </w:r>
     </w:p>
     <w:p>
@@ -245,8 +271,16 @@
         <w:rPr>
           <w:rFonts w:ascii="Times New Roman" w:eastAsia="Times New Roman" w:hAnsi="Times New Roman" w:cs="Times New Roman"/>
         </w:rPr>
-        <w:t>Flying Mongeese</w:t>
-      </w:r>
+        <w:t xml:space="preserve">Flying </w:t>
+      </w:r>
+      <w:proofErr w:type="spellStart"/>
+      <w:r>
+        <w:rPr>
+          <w:rFonts w:ascii="Times New Roman" w:eastAsia="Times New Roman" w:hAnsi="Times New Roman" w:cs="Times New Roman"/>
+        </w:rPr>
+        <w:t>Mongeese</w:t>
+      </w:r>
+      <w:proofErr w:type="spellEnd"/>
     </w:p>
     <w:p>
       <w:pPr>
@@ -568,22 +602,24 @@
           <w:rFonts w:ascii="Times New Roman" w:eastAsia="Times New Roman" w:hAnsi="Times New Roman" w:cs="Times New Roman"/>
           <w:b/>
         </w:rPr>
-        <w:t>SCM A</w:t>
-      </w:r>
-      <w:r>
-        <w:rPr>
-          <w:rFonts w:ascii="Times New Roman" w:eastAsia="Times New Roman" w:hAnsi="Times New Roman" w:cs="Times New Roman"/>
-          <w:b/>
-        </w:rPr>
-        <w:t>ctivities</w:t>
-      </w:r>
-      <w:r>
-        <w:rPr>
-          <w:rFonts w:ascii="Times New Roman" w:eastAsia="Times New Roman" w:hAnsi="Times New Roman" w:cs="Times New Roman"/>
-          <w:b/>
-        </w:rPr>
-        <w:t>…………………………………………………………..</w:t>
-      </w:r>
+        <w:t>SCM Activities</w:t>
+      </w:r>
+      <w:r>
+        <w:rPr>
+          <w:rFonts w:ascii="Times New Roman" w:eastAsia="Times New Roman" w:hAnsi="Times New Roman" w:cs="Times New Roman"/>
+          <w:b/>
+        </w:rPr>
+        <w:t>………………………………………………………</w:t>
+      </w:r>
+      <w:proofErr w:type="gramStart"/>
+      <w:r>
+        <w:rPr>
+          <w:rFonts w:ascii="Times New Roman" w:eastAsia="Times New Roman" w:hAnsi="Times New Roman" w:cs="Times New Roman"/>
+          <w:b/>
+        </w:rPr>
+        <w:t>…..</w:t>
+      </w:r>
+      <w:proofErr w:type="gramEnd"/>
       <w:r>
         <w:rPr>
           <w:rFonts w:ascii="Times New Roman" w:eastAsia="Times New Roman" w:hAnsi="Times New Roman" w:cs="Times New Roman"/>
@@ -854,8 +890,17 @@
           <w:rFonts w:ascii="Times New Roman" w:eastAsia="Times New Roman" w:hAnsi="Times New Roman" w:cs="Times New Roman"/>
           <w:b/>
         </w:rPr>
-        <w:t>…………………………………………………………..</w:t>
-      </w:r>
+        <w:t>………………………………………………………</w:t>
+      </w:r>
+      <w:proofErr w:type="gramStart"/>
+      <w:r>
+        <w:rPr>
+          <w:rFonts w:ascii="Times New Roman" w:eastAsia="Times New Roman" w:hAnsi="Times New Roman" w:cs="Times New Roman"/>
+          <w:b/>
+        </w:rPr>
+        <w:t>…..</w:t>
+      </w:r>
+      <w:proofErr w:type="gramEnd"/>
       <w:r>
         <w:rPr>
           <w:rFonts w:ascii="Times New Roman" w:eastAsia="Times New Roman" w:hAnsi="Times New Roman" w:cs="Times New Roman"/>
@@ -1188,18 +1233,48 @@
           <w:rFonts w:ascii="Times New Roman" w:eastAsia="Times New Roman" w:hAnsi="Times New Roman" w:cs="Times New Roman"/>
         </w:rPr>
       </w:pPr>
+      <w:proofErr w:type="spellStart"/>
       <w:r>
         <w:rPr>
           <w:rFonts w:ascii="Times New Roman" w:eastAsia="Times New Roman" w:hAnsi="Times New Roman" w:cs="Times New Roman"/>
           <w:sz w:val="24"/>
         </w:rPr>
-        <w:t>trendAssist is a business finance and trend prediction program that allows the user to input data over sales made in a day. This data will then be submitted into a database containing financial sales data for every day of the week. It will also allow the user to input data from years past to increase the accuracy of sales predictions; the program will then use this information to generate a new estimation of revenue for that same day of the week in the future and describe requirements needed to hit specific profit margins. This will enable an authorized user (owner or manager) to determine the optimal staffing needed on any given day to support the expected crowd and maximize profits. The most recent year’s data will be weighted higher than the previous year’s data to maintain accuracy and adjust for recent trends.</w:t>
-      </w:r>
+        <w:t>trendAssist</w:t>
+      </w:r>
+      <w:proofErr w:type="spellEnd"/>
       <w:r>
         <w:rPr>
           <w:rFonts w:ascii="Times New Roman" w:eastAsia="Times New Roman" w:hAnsi="Times New Roman" w:cs="Times New Roman"/>
           <w:sz w:val="24"/>
         </w:rPr>
+        <w:t xml:space="preserve"> is a business finance and trend prediction program that allows the user to input data over sales made in a day. This data will then be submitted into a database containing financial sales data for every day of the week. It will also allow </w:t>
+      </w:r>
+      <w:r>
+        <w:rPr>
+          <w:rFonts w:ascii="Times New Roman" w:eastAsia="Times New Roman" w:hAnsi="Times New Roman" w:cs="Times New Roman"/>
+          <w:sz w:val="24"/>
+        </w:rPr>
+        <w:t>a</w:t>
+      </w:r>
+      <w:r>
+        <w:rPr>
+          <w:rFonts w:ascii="Times New Roman" w:eastAsia="Times New Roman" w:hAnsi="Times New Roman" w:cs="Times New Roman"/>
+          <w:sz w:val="24"/>
+        </w:rPr>
+        <w:t xml:space="preserve"> user to input data from years past to increase the accuracy of sales predictions; the program will then use this information to generate a new estimation of revenue for that same day of the week in the future and describe requirements needed to hit specific profit margins. </w:t>
+      </w:r>
+      <w:r>
+        <w:rPr>
+          <w:rFonts w:ascii="Times New Roman" w:eastAsia="Times New Roman" w:hAnsi="Times New Roman" w:cs="Times New Roman"/>
+          <w:sz w:val="24"/>
+        </w:rPr>
+        <w:t>There will be two different authorization levels for accounts in the database: standard employee accounts that have access to basic data entry features and owner/manager accounts that have escalated privileges for access to more features about past data.</w:t>
+      </w:r>
+      <w:r>
+        <w:rPr>
+          <w:rFonts w:ascii="Times New Roman" w:eastAsia="Times New Roman" w:hAnsi="Times New Roman" w:cs="Times New Roman"/>
+          <w:sz w:val="24"/>
+        </w:rPr>
         <w:t xml:space="preserve"> </w:t>
       </w:r>
       <w:r>
@@ -1207,7 +1282,70 @@
           <w:rFonts w:ascii="Times New Roman" w:eastAsia="Times New Roman" w:hAnsi="Times New Roman" w:cs="Times New Roman"/>
           <w:sz w:val="24"/>
         </w:rPr>
-        <w:t xml:space="preserve">The configuration items to be covered are as follows </w:t>
+        <w:t>A</w:t>
+      </w:r>
+      <w:r>
+        <w:rPr>
+          <w:rFonts w:ascii="Times New Roman" w:eastAsia="Times New Roman" w:hAnsi="Times New Roman" w:cs="Times New Roman"/>
+          <w:sz w:val="24"/>
+        </w:rPr>
+        <w:t>n authorized user (owner</w:t>
+      </w:r>
+      <w:r>
+        <w:rPr>
+          <w:rFonts w:ascii="Times New Roman" w:eastAsia="Times New Roman" w:hAnsi="Times New Roman" w:cs="Times New Roman"/>
+          <w:sz w:val="24"/>
+        </w:rPr>
+        <w:t>/</w:t>
+      </w:r>
+      <w:r>
+        <w:rPr>
+          <w:rFonts w:ascii="Times New Roman" w:eastAsia="Times New Roman" w:hAnsi="Times New Roman" w:cs="Times New Roman"/>
+          <w:sz w:val="24"/>
+        </w:rPr>
+        <w:t>manager)</w:t>
+      </w:r>
+      <w:r>
+        <w:rPr>
+          <w:rFonts w:ascii="Times New Roman" w:eastAsia="Times New Roman" w:hAnsi="Times New Roman" w:cs="Times New Roman"/>
+          <w:sz w:val="24"/>
+        </w:rPr>
+        <w:t xml:space="preserve"> will also be able</w:t>
+      </w:r>
+      <w:r>
+        <w:rPr>
+          <w:rFonts w:ascii="Times New Roman" w:eastAsia="Times New Roman" w:hAnsi="Times New Roman" w:cs="Times New Roman"/>
+          <w:sz w:val="24"/>
+        </w:rPr>
+        <w:t xml:space="preserve"> to determine the optimal staffing needed on any given day to support the expected crowd and maximize profits. The most recent year’s data will be weighted higher than the previous year’s data to maintain accuracy and adjust for recent trends.</w:t>
+      </w:r>
+      <w:r>
+        <w:rPr>
+          <w:rFonts w:ascii="Times New Roman" w:eastAsia="Times New Roman" w:hAnsi="Times New Roman" w:cs="Times New Roman"/>
+          <w:sz w:val="24"/>
+        </w:rPr>
+        <w:t xml:space="preserve"> </w:t>
+      </w:r>
+      <w:r>
+        <w:rPr>
+          <w:rFonts w:ascii="Times New Roman" w:eastAsia="Times New Roman" w:hAnsi="Times New Roman" w:cs="Times New Roman"/>
+          <w:sz w:val="24"/>
+        </w:rPr>
+        <w:t>The configuration items to be covered are as follows</w:t>
+      </w:r>
+      <w:r>
+        <w:rPr>
+          <w:rFonts w:ascii="Times New Roman" w:eastAsia="Times New Roman" w:hAnsi="Times New Roman" w:cs="Times New Roman"/>
+          <w:sz w:val="24"/>
+        </w:rPr>
+        <w:t>:</w:t>
+      </w:r>
+      <w:r>
+        <w:rPr>
+          <w:rFonts w:ascii="Times New Roman" w:eastAsia="Times New Roman" w:hAnsi="Times New Roman" w:cs="Times New Roman"/>
+          <w:sz w:val="24"/>
+        </w:rPr>
+        <w:t xml:space="preserve"> </w:t>
       </w:r>
       <w:r>
         <w:rPr>
@@ -1434,7 +1572,13 @@
         <w:rPr>
           <w:rFonts w:ascii="Times New Roman" w:eastAsia="Times New Roman" w:hAnsi="Times New Roman" w:cs="Times New Roman"/>
         </w:rPr>
-        <w:t>These roles change at the end of each scrum.</w:t>
+        <w:t>These roles change at the end of each scrum</w:t>
+      </w:r>
+      <w:r>
+        <w:rPr>
+          <w:rFonts w:ascii="Times New Roman" w:eastAsia="Times New Roman" w:hAnsi="Times New Roman" w:cs="Times New Roman"/>
+        </w:rPr>
+        <w:t xml:space="preserve"> sprint.</w:t>
       </w:r>
     </w:p>
     <w:p>
@@ -1532,7 +1676,21 @@
         <w:rPr>
           <w:rFonts w:ascii="Times New Roman" w:eastAsia="Times New Roman" w:hAnsi="Times New Roman" w:cs="Times New Roman"/>
         </w:rPr>
-        <w:t xml:space="preserve">                                                                     [SCM]</w:t>
+        <w:t xml:space="preserve">                                                                  </w:t>
+      </w:r>
+      <w:proofErr w:type="gramStart"/>
+      <w:r>
+        <w:rPr>
+          <w:rFonts w:ascii="Times New Roman" w:eastAsia="Times New Roman" w:hAnsi="Times New Roman" w:cs="Times New Roman"/>
+        </w:rPr>
+        <w:t xml:space="preserve">   [</w:t>
+      </w:r>
+      <w:proofErr w:type="gramEnd"/>
+      <w:r>
+        <w:rPr>
+          <w:rFonts w:ascii="Times New Roman" w:eastAsia="Times New Roman" w:hAnsi="Times New Roman" w:cs="Times New Roman"/>
+        </w:rPr>
+        <w:t>SCM]</w:t>
       </w:r>
     </w:p>
     <w:p>
@@ -1556,7 +1714,21 @@
         <w:rPr>
           <w:rFonts w:ascii="Times New Roman" w:eastAsia="Times New Roman" w:hAnsi="Times New Roman" w:cs="Times New Roman"/>
         </w:rPr>
-        <w:t xml:space="preserve">                                  [SCM]</w:t>
+        <w:t xml:space="preserve">                               </w:t>
+      </w:r>
+      <w:proofErr w:type="gramStart"/>
+      <w:r>
+        <w:rPr>
+          <w:rFonts w:ascii="Times New Roman" w:eastAsia="Times New Roman" w:hAnsi="Times New Roman" w:cs="Times New Roman"/>
+        </w:rPr>
+        <w:t xml:space="preserve">   [</w:t>
+      </w:r>
+      <w:proofErr w:type="gramEnd"/>
+      <w:r>
+        <w:rPr>
+          <w:rFonts w:ascii="Times New Roman" w:eastAsia="Times New Roman" w:hAnsi="Times New Roman" w:cs="Times New Roman"/>
+        </w:rPr>
+        <w:t>SCM]</w:t>
       </w:r>
     </w:p>
     <w:p>
@@ -1580,7 +1752,21 @@
         <w:rPr>
           <w:rFonts w:ascii="Times New Roman" w:eastAsia="Times New Roman" w:hAnsi="Times New Roman" w:cs="Times New Roman"/>
         </w:rPr>
-        <w:t xml:space="preserve">    [SCM]</w:t>
+        <w:t xml:space="preserve"> </w:t>
+      </w:r>
+      <w:proofErr w:type="gramStart"/>
+      <w:r>
+        <w:rPr>
+          <w:rFonts w:ascii="Times New Roman" w:eastAsia="Times New Roman" w:hAnsi="Times New Roman" w:cs="Times New Roman"/>
+        </w:rPr>
+        <w:t xml:space="preserve">   [</w:t>
+      </w:r>
+      <w:proofErr w:type="gramEnd"/>
+      <w:r>
+        <w:rPr>
+          <w:rFonts w:ascii="Times New Roman" w:eastAsia="Times New Roman" w:hAnsi="Times New Roman" w:cs="Times New Roman"/>
+        </w:rPr>
+        <w:t>SCM]</w:t>
       </w:r>
     </w:p>
     <w:p>
@@ -1604,7 +1790,21 @@
         <w:rPr>
           <w:rFonts w:ascii="Times New Roman" w:eastAsia="Times New Roman" w:hAnsi="Times New Roman" w:cs="Times New Roman"/>
         </w:rPr>
-        <w:t xml:space="preserve">                                                     [SCM]</w:t>
+        <w:t xml:space="preserve">                                                  </w:t>
+      </w:r>
+      <w:proofErr w:type="gramStart"/>
+      <w:r>
+        <w:rPr>
+          <w:rFonts w:ascii="Times New Roman" w:eastAsia="Times New Roman" w:hAnsi="Times New Roman" w:cs="Times New Roman"/>
+        </w:rPr>
+        <w:t xml:space="preserve">   [</w:t>
+      </w:r>
+      <w:proofErr w:type="gramEnd"/>
+      <w:r>
+        <w:rPr>
+          <w:rFonts w:ascii="Times New Roman" w:eastAsia="Times New Roman" w:hAnsi="Times New Roman" w:cs="Times New Roman"/>
+        </w:rPr>
+        <w:t>SCM]</w:t>
       </w:r>
     </w:p>
     <w:p>
@@ -1628,7 +1828,21 @@
         <w:rPr>
           <w:rFonts w:ascii="Times New Roman" w:eastAsia="Times New Roman" w:hAnsi="Times New Roman" w:cs="Times New Roman"/>
         </w:rPr>
-        <w:t xml:space="preserve">                                                                [SCM]</w:t>
+        <w:t xml:space="preserve">                                                             </w:t>
+      </w:r>
+      <w:proofErr w:type="gramStart"/>
+      <w:r>
+        <w:rPr>
+          <w:rFonts w:ascii="Times New Roman" w:eastAsia="Times New Roman" w:hAnsi="Times New Roman" w:cs="Times New Roman"/>
+        </w:rPr>
+        <w:t xml:space="preserve">   [</w:t>
+      </w:r>
+      <w:proofErr w:type="gramEnd"/>
+      <w:r>
+        <w:rPr>
+          <w:rFonts w:ascii="Times New Roman" w:eastAsia="Times New Roman" w:hAnsi="Times New Roman" w:cs="Times New Roman"/>
+        </w:rPr>
+        <w:t>SCM]</w:t>
       </w:r>
     </w:p>
     <w:p>
@@ -1668,7 +1882,21 @@
         <w:rPr>
           <w:rFonts w:ascii="Times New Roman" w:eastAsia="Times New Roman" w:hAnsi="Times New Roman" w:cs="Times New Roman"/>
         </w:rPr>
-        <w:t xml:space="preserve">                                   [SCM]</w:t>
+        <w:t xml:space="preserve">                                </w:t>
+      </w:r>
+      <w:proofErr w:type="gramStart"/>
+      <w:r>
+        <w:rPr>
+          <w:rFonts w:ascii="Times New Roman" w:eastAsia="Times New Roman" w:hAnsi="Times New Roman" w:cs="Times New Roman"/>
+        </w:rPr>
+        <w:t xml:space="preserve">   [</w:t>
+      </w:r>
+      <w:proofErr w:type="gramEnd"/>
+      <w:r>
+        <w:rPr>
+          <w:rFonts w:ascii="Times New Roman" w:eastAsia="Times New Roman" w:hAnsi="Times New Roman" w:cs="Times New Roman"/>
+        </w:rPr>
+        <w:t>SCM]</w:t>
       </w:r>
     </w:p>
     <w:p>
@@ -1692,7 +1920,21 @@
         <w:rPr>
           <w:rFonts w:ascii="Times New Roman" w:eastAsia="Times New Roman" w:hAnsi="Times New Roman" w:cs="Times New Roman"/>
         </w:rPr>
-        <w:t xml:space="preserve">                                                        [SCM]</w:t>
+        <w:t xml:space="preserve">                                                     </w:t>
+      </w:r>
+      <w:proofErr w:type="gramStart"/>
+      <w:r>
+        <w:rPr>
+          <w:rFonts w:ascii="Times New Roman" w:eastAsia="Times New Roman" w:hAnsi="Times New Roman" w:cs="Times New Roman"/>
+        </w:rPr>
+        <w:t xml:space="preserve">   [</w:t>
+      </w:r>
+      <w:proofErr w:type="gramEnd"/>
+      <w:r>
+        <w:rPr>
+          <w:rFonts w:ascii="Times New Roman" w:eastAsia="Times New Roman" w:hAnsi="Times New Roman" w:cs="Times New Roman"/>
+        </w:rPr>
+        <w:t>SCM]</w:t>
       </w:r>
     </w:p>
     <w:p>
@@ -1716,7 +1958,21 @@
         <w:rPr>
           <w:rFonts w:ascii="Times New Roman" w:eastAsia="Times New Roman" w:hAnsi="Times New Roman" w:cs="Times New Roman"/>
         </w:rPr>
-        <w:t xml:space="preserve">                                          [SCM]</w:t>
+        <w:t xml:space="preserve">                                       </w:t>
+      </w:r>
+      <w:proofErr w:type="gramStart"/>
+      <w:r>
+        <w:rPr>
+          <w:rFonts w:ascii="Times New Roman" w:eastAsia="Times New Roman" w:hAnsi="Times New Roman" w:cs="Times New Roman"/>
+        </w:rPr>
+        <w:t xml:space="preserve">   [</w:t>
+      </w:r>
+      <w:proofErr w:type="gramEnd"/>
+      <w:r>
+        <w:rPr>
+          <w:rFonts w:ascii="Times New Roman" w:eastAsia="Times New Roman" w:hAnsi="Times New Roman" w:cs="Times New Roman"/>
+        </w:rPr>
+        <w:t>SCM]</w:t>
       </w:r>
     </w:p>
     <w:p>
@@ -1740,7 +1996,21 @@
         <w:rPr>
           <w:rFonts w:ascii="Times New Roman" w:eastAsia="Times New Roman" w:hAnsi="Times New Roman" w:cs="Times New Roman"/>
         </w:rPr>
-        <w:t xml:space="preserve">                                                                    [PM]</w:t>
+        <w:t xml:space="preserve">                                                                 </w:t>
+      </w:r>
+      <w:proofErr w:type="gramStart"/>
+      <w:r>
+        <w:rPr>
+          <w:rFonts w:ascii="Times New Roman" w:eastAsia="Times New Roman" w:hAnsi="Times New Roman" w:cs="Times New Roman"/>
+        </w:rPr>
+        <w:t xml:space="preserve">   [</w:t>
+      </w:r>
+      <w:proofErr w:type="gramEnd"/>
+      <w:r>
+        <w:rPr>
+          <w:rFonts w:ascii="Times New Roman" w:eastAsia="Times New Roman" w:hAnsi="Times New Roman" w:cs="Times New Roman"/>
+        </w:rPr>
+        <w:t>PM]</w:t>
       </w:r>
     </w:p>
     <w:p>
@@ -1776,7 +2046,21 @@
         <w:rPr>
           <w:rFonts w:ascii="Times New Roman" w:eastAsia="Times New Roman" w:hAnsi="Times New Roman" w:cs="Times New Roman"/>
         </w:rPr>
-        <w:t xml:space="preserve">                                   [PM]</w:t>
+        <w:t xml:space="preserve">                                </w:t>
+      </w:r>
+      <w:proofErr w:type="gramStart"/>
+      <w:r>
+        <w:rPr>
+          <w:rFonts w:ascii="Times New Roman" w:eastAsia="Times New Roman" w:hAnsi="Times New Roman" w:cs="Times New Roman"/>
+        </w:rPr>
+        <w:t xml:space="preserve">   [</w:t>
+      </w:r>
+      <w:proofErr w:type="gramEnd"/>
+      <w:r>
+        <w:rPr>
+          <w:rFonts w:ascii="Times New Roman" w:eastAsia="Times New Roman" w:hAnsi="Times New Roman" w:cs="Times New Roman"/>
+        </w:rPr>
+        <w:t>PM]</w:t>
       </w:r>
     </w:p>
     <w:p>
@@ -1800,7 +2084,21 @@
         <w:rPr>
           <w:rFonts w:ascii="Times New Roman" w:eastAsia="Times New Roman" w:hAnsi="Times New Roman" w:cs="Times New Roman"/>
         </w:rPr>
-        <w:t xml:space="preserve">                                                                                                [SCM]</w:t>
+        <w:t xml:space="preserve">                                                                                             </w:t>
+      </w:r>
+      <w:proofErr w:type="gramStart"/>
+      <w:r>
+        <w:rPr>
+          <w:rFonts w:ascii="Times New Roman" w:eastAsia="Times New Roman" w:hAnsi="Times New Roman" w:cs="Times New Roman"/>
+        </w:rPr>
+        <w:t xml:space="preserve">   [</w:t>
+      </w:r>
+      <w:proofErr w:type="gramEnd"/>
+      <w:r>
+        <w:rPr>
+          <w:rFonts w:ascii="Times New Roman" w:eastAsia="Times New Roman" w:hAnsi="Times New Roman" w:cs="Times New Roman"/>
+        </w:rPr>
+        <w:t>SCM]</w:t>
       </w:r>
     </w:p>
     <w:p>
@@ -1818,13 +2116,28 @@
         <w:rPr>
           <w:rFonts w:ascii="Times New Roman" w:eastAsia="Times New Roman" w:hAnsi="Times New Roman" w:cs="Times New Roman"/>
         </w:rPr>
+        <w:lastRenderedPageBreak/>
         <w:t>Do configuration audits</w:t>
       </w:r>
       <w:r>
         <w:rPr>
           <w:rFonts w:ascii="Times New Roman" w:eastAsia="Times New Roman" w:hAnsi="Times New Roman" w:cs="Times New Roman"/>
         </w:rPr>
-        <w:t xml:space="preserve">                                                                                    [PM]</w:t>
+        <w:t xml:space="preserve">                                                                                 </w:t>
+      </w:r>
+      <w:proofErr w:type="gramStart"/>
+      <w:r>
+        <w:rPr>
+          <w:rFonts w:ascii="Times New Roman" w:eastAsia="Times New Roman" w:hAnsi="Times New Roman" w:cs="Times New Roman"/>
+        </w:rPr>
+        <w:t xml:space="preserve">   [</w:t>
+      </w:r>
+      <w:proofErr w:type="gramEnd"/>
+      <w:r>
+        <w:rPr>
+          <w:rFonts w:ascii="Times New Roman" w:eastAsia="Times New Roman" w:hAnsi="Times New Roman" w:cs="Times New Roman"/>
+        </w:rPr>
+        <w:t>PM]</w:t>
       </w:r>
     </w:p>
     <w:p>
@@ -1848,7 +2161,21 @@
         <w:rPr>
           <w:rFonts w:ascii="Times New Roman" w:eastAsia="Times New Roman" w:hAnsi="Times New Roman" w:cs="Times New Roman"/>
         </w:rPr>
-        <w:t xml:space="preserve">                                                                           [PM]</w:t>
+        <w:t xml:space="preserve">                                                                        </w:t>
+      </w:r>
+      <w:proofErr w:type="gramStart"/>
+      <w:r>
+        <w:rPr>
+          <w:rFonts w:ascii="Times New Roman" w:eastAsia="Times New Roman" w:hAnsi="Times New Roman" w:cs="Times New Roman"/>
+        </w:rPr>
+        <w:t xml:space="preserve">   [</w:t>
+      </w:r>
+      <w:proofErr w:type="gramEnd"/>
+      <w:r>
+        <w:rPr>
+          <w:rFonts w:ascii="Times New Roman" w:eastAsia="Times New Roman" w:hAnsi="Times New Roman" w:cs="Times New Roman"/>
+        </w:rPr>
+        <w:t>PM]</w:t>
       </w:r>
     </w:p>
     <w:p>
@@ -1872,7 +2199,21 @@
         <w:rPr>
           <w:rFonts w:ascii="Times New Roman" w:eastAsia="Times New Roman" w:hAnsi="Times New Roman" w:cs="Times New Roman"/>
         </w:rPr>
-        <w:t xml:space="preserve">                                                                              [SCM]</w:t>
+        <w:t xml:space="preserve">                                                                           </w:t>
+      </w:r>
+      <w:proofErr w:type="gramStart"/>
+      <w:r>
+        <w:rPr>
+          <w:rFonts w:ascii="Times New Roman" w:eastAsia="Times New Roman" w:hAnsi="Times New Roman" w:cs="Times New Roman"/>
+        </w:rPr>
+        <w:t xml:space="preserve">   [</w:t>
+      </w:r>
+      <w:proofErr w:type="gramEnd"/>
+      <w:r>
+        <w:rPr>
+          <w:rFonts w:ascii="Times New Roman" w:eastAsia="Times New Roman" w:hAnsi="Times New Roman" w:cs="Times New Roman"/>
+        </w:rPr>
+        <w:t>SCM]</w:t>
       </w:r>
     </w:p>
     <w:p>
@@ -1888,7 +2229,6 @@
           <w:rFonts w:ascii="Times New Roman" w:eastAsia="Times New Roman" w:hAnsi="Times New Roman" w:cs="Times New Roman"/>
           <w:b/>
         </w:rPr>
-        <w:lastRenderedPageBreak/>
         <w:t>Management activities</w:t>
       </w:r>
     </w:p>
@@ -1913,7 +2253,21 @@
         <w:rPr>
           <w:rFonts w:ascii="Times New Roman" w:eastAsia="Times New Roman" w:hAnsi="Times New Roman" w:cs="Times New Roman"/>
         </w:rPr>
-        <w:t xml:space="preserve">                                                                       [SCM]</w:t>
+        <w:t xml:space="preserve">                                                                    </w:t>
+      </w:r>
+      <w:proofErr w:type="gramStart"/>
+      <w:r>
+        <w:rPr>
+          <w:rFonts w:ascii="Times New Roman" w:eastAsia="Times New Roman" w:hAnsi="Times New Roman" w:cs="Times New Roman"/>
+        </w:rPr>
+        <w:t xml:space="preserve">   [</w:t>
+      </w:r>
+      <w:proofErr w:type="gramEnd"/>
+      <w:r>
+        <w:rPr>
+          <w:rFonts w:ascii="Times New Roman" w:eastAsia="Times New Roman" w:hAnsi="Times New Roman" w:cs="Times New Roman"/>
+        </w:rPr>
+        <w:t>SCM]</w:t>
       </w:r>
     </w:p>
     <w:p>
@@ -1937,7 +2291,21 @@
         <w:rPr>
           <w:rFonts w:ascii="Times New Roman" w:eastAsia="Times New Roman" w:hAnsi="Times New Roman" w:cs="Times New Roman"/>
         </w:rPr>
-        <w:t xml:space="preserve">                                                                       [SCM]</w:t>
+        <w:t xml:space="preserve">                                                                    </w:t>
+      </w:r>
+      <w:proofErr w:type="gramStart"/>
+      <w:r>
+        <w:rPr>
+          <w:rFonts w:ascii="Times New Roman" w:eastAsia="Times New Roman" w:hAnsi="Times New Roman" w:cs="Times New Roman"/>
+        </w:rPr>
+        <w:t xml:space="preserve">   [</w:t>
+      </w:r>
+      <w:proofErr w:type="gramEnd"/>
+      <w:r>
+        <w:rPr>
+          <w:rFonts w:ascii="Times New Roman" w:eastAsia="Times New Roman" w:hAnsi="Times New Roman" w:cs="Times New Roman"/>
+        </w:rPr>
+        <w:t>SCM]</w:t>
       </w:r>
     </w:p>
     <w:p>
@@ -1961,7 +2329,21 @@
         <w:rPr>
           <w:rFonts w:ascii="Times New Roman" w:eastAsia="Times New Roman" w:hAnsi="Times New Roman" w:cs="Times New Roman"/>
         </w:rPr>
-        <w:t xml:space="preserve">                                                                         [SCM]</w:t>
+        <w:t xml:space="preserve">                                                                      </w:t>
+      </w:r>
+      <w:proofErr w:type="gramStart"/>
+      <w:r>
+        <w:rPr>
+          <w:rFonts w:ascii="Times New Roman" w:eastAsia="Times New Roman" w:hAnsi="Times New Roman" w:cs="Times New Roman"/>
+        </w:rPr>
+        <w:t xml:space="preserve">   [</w:t>
+      </w:r>
+      <w:proofErr w:type="gramEnd"/>
+      <w:r>
+        <w:rPr>
+          <w:rFonts w:ascii="Times New Roman" w:eastAsia="Times New Roman" w:hAnsi="Times New Roman" w:cs="Times New Roman"/>
+        </w:rPr>
+        <w:t>SCM]</w:t>
       </w:r>
     </w:p>
     <w:p>
@@ -1985,7 +2367,21 @@
         <w:rPr>
           <w:rFonts w:ascii="Times New Roman" w:eastAsia="Times New Roman" w:hAnsi="Times New Roman" w:cs="Times New Roman"/>
         </w:rPr>
-        <w:t xml:space="preserve">                                        [SCM]</w:t>
+        <w:t xml:space="preserve">                                     </w:t>
+      </w:r>
+      <w:proofErr w:type="gramStart"/>
+      <w:r>
+        <w:rPr>
+          <w:rFonts w:ascii="Times New Roman" w:eastAsia="Times New Roman" w:hAnsi="Times New Roman" w:cs="Times New Roman"/>
+        </w:rPr>
+        <w:t xml:space="preserve">   [</w:t>
+      </w:r>
+      <w:proofErr w:type="gramEnd"/>
+      <w:r>
+        <w:rPr>
+          <w:rFonts w:ascii="Times New Roman" w:eastAsia="Times New Roman" w:hAnsi="Times New Roman" w:cs="Times New Roman"/>
+        </w:rPr>
+        <w:t>SCM]</w:t>
       </w:r>
     </w:p>
     <w:p>
@@ -2009,7 +2405,21 @@
         <w:rPr>
           <w:rFonts w:ascii="Times New Roman" w:eastAsia="Times New Roman" w:hAnsi="Times New Roman" w:cs="Times New Roman"/>
         </w:rPr>
-        <w:t xml:space="preserve">                                                    [SCM]</w:t>
+        <w:t xml:space="preserve">                                                 </w:t>
+      </w:r>
+      <w:proofErr w:type="gramStart"/>
+      <w:r>
+        <w:rPr>
+          <w:rFonts w:ascii="Times New Roman" w:eastAsia="Times New Roman" w:hAnsi="Times New Roman" w:cs="Times New Roman"/>
+        </w:rPr>
+        <w:t xml:space="preserve">   [</w:t>
+      </w:r>
+      <w:proofErr w:type="gramEnd"/>
+      <w:r>
+        <w:rPr>
+          <w:rFonts w:ascii="Times New Roman" w:eastAsia="Times New Roman" w:hAnsi="Times New Roman" w:cs="Times New Roman"/>
+        </w:rPr>
+        <w:t>SCM]</w:t>
       </w:r>
     </w:p>
     <w:p>
@@ -2033,7 +2443,21 @@
         <w:rPr>
           <w:rFonts w:ascii="Times New Roman" w:eastAsia="Times New Roman" w:hAnsi="Times New Roman" w:cs="Times New Roman"/>
         </w:rPr>
-        <w:t xml:space="preserve">                                                                                     [PM]</w:t>
+        <w:t xml:space="preserve">                                                                                  </w:t>
+      </w:r>
+      <w:proofErr w:type="gramStart"/>
+      <w:r>
+        <w:rPr>
+          <w:rFonts w:ascii="Times New Roman" w:eastAsia="Times New Roman" w:hAnsi="Times New Roman" w:cs="Times New Roman"/>
+        </w:rPr>
+        <w:t xml:space="preserve">   [</w:t>
+      </w:r>
+      <w:proofErr w:type="gramEnd"/>
+      <w:r>
+        <w:rPr>
+          <w:rFonts w:ascii="Times New Roman" w:eastAsia="Times New Roman" w:hAnsi="Times New Roman" w:cs="Times New Roman"/>
+        </w:rPr>
+        <w:t>PM]</w:t>
       </w:r>
     </w:p>
     <w:p>
@@ -2114,7 +2538,21 @@
         <w:rPr>
           <w:rFonts w:ascii="Times New Roman" w:eastAsia="Times New Roman" w:hAnsi="Times New Roman" w:cs="Times New Roman"/>
         </w:rPr>
-        <w:t xml:space="preserve">                                                                              [SCM]</w:t>
+        <w:t xml:space="preserve">                                                                           </w:t>
+      </w:r>
+      <w:proofErr w:type="gramStart"/>
+      <w:r>
+        <w:rPr>
+          <w:rFonts w:ascii="Times New Roman" w:eastAsia="Times New Roman" w:hAnsi="Times New Roman" w:cs="Times New Roman"/>
+        </w:rPr>
+        <w:t xml:space="preserve">   [</w:t>
+      </w:r>
+      <w:proofErr w:type="gramEnd"/>
+      <w:r>
+        <w:rPr>
+          <w:rFonts w:ascii="Times New Roman" w:eastAsia="Times New Roman" w:hAnsi="Times New Roman" w:cs="Times New Roman"/>
+        </w:rPr>
+        <w:t>SCM]</w:t>
       </w:r>
     </w:p>
     <w:p>
@@ -2138,7 +2576,21 @@
         <w:rPr>
           <w:rFonts w:ascii="Times New Roman" w:eastAsia="Times New Roman" w:hAnsi="Times New Roman" w:cs="Times New Roman"/>
         </w:rPr>
-        <w:t xml:space="preserve">      [PM]</w:t>
+        <w:t xml:space="preserve">   </w:t>
+      </w:r>
+      <w:proofErr w:type="gramStart"/>
+      <w:r>
+        <w:rPr>
+          <w:rFonts w:ascii="Times New Roman" w:eastAsia="Times New Roman" w:hAnsi="Times New Roman" w:cs="Times New Roman"/>
+        </w:rPr>
+        <w:t xml:space="preserve">   [</w:t>
+      </w:r>
+      <w:proofErr w:type="gramEnd"/>
+      <w:r>
+        <w:rPr>
+          <w:rFonts w:ascii="Times New Roman" w:eastAsia="Times New Roman" w:hAnsi="Times New Roman" w:cs="Times New Roman"/>
+        </w:rPr>
+        <w:t>PM]</w:t>
       </w:r>
     </w:p>
     <w:p>
@@ -2156,13 +2608,27 @@
         <w:rPr>
           <w:rFonts w:ascii="Times New Roman" w:eastAsia="Times New Roman" w:hAnsi="Times New Roman" w:cs="Times New Roman"/>
         </w:rPr>
-        <w:t>Present a documentation state of the components impacted by the activity</w:t>
-      </w:r>
-      <w:r>
-        <w:rPr>
-          <w:rFonts w:ascii="Times New Roman" w:eastAsia="Times New Roman" w:hAnsi="Times New Roman" w:cs="Times New Roman"/>
-        </w:rPr>
-        <w:t xml:space="preserve">  [SCM]</w:t>
+        <w:t xml:space="preserve">Present a documentation state of the components impacted by the </w:t>
+      </w:r>
+      <w:proofErr w:type="gramStart"/>
+      <w:r>
+        <w:rPr>
+          <w:rFonts w:ascii="Times New Roman" w:eastAsia="Times New Roman" w:hAnsi="Times New Roman" w:cs="Times New Roman"/>
+        </w:rPr>
+        <w:t>activity</w:t>
+      </w:r>
+      <w:r>
+        <w:rPr>
+          <w:rFonts w:ascii="Times New Roman" w:eastAsia="Times New Roman" w:hAnsi="Times New Roman" w:cs="Times New Roman"/>
+        </w:rPr>
+        <w:t xml:space="preserve">  [</w:t>
+      </w:r>
+      <w:proofErr w:type="gramEnd"/>
+      <w:r>
+        <w:rPr>
+          <w:rFonts w:ascii="Times New Roman" w:eastAsia="Times New Roman" w:hAnsi="Times New Roman" w:cs="Times New Roman"/>
+        </w:rPr>
+        <w:t>SCM]</w:t>
       </w:r>
     </w:p>
     <w:p>
@@ -2200,7 +2666,21 @@
         <w:rPr>
           <w:rFonts w:ascii="Times New Roman" w:eastAsia="Times New Roman" w:hAnsi="Times New Roman" w:cs="Times New Roman"/>
         </w:rPr>
-        <w:t xml:space="preserve">                                             [PM]</w:t>
+        <w:t xml:space="preserve">                                          </w:t>
+      </w:r>
+      <w:proofErr w:type="gramStart"/>
+      <w:r>
+        <w:rPr>
+          <w:rFonts w:ascii="Times New Roman" w:eastAsia="Times New Roman" w:hAnsi="Times New Roman" w:cs="Times New Roman"/>
+        </w:rPr>
+        <w:t xml:space="preserve">   [</w:t>
+      </w:r>
+      <w:proofErr w:type="gramEnd"/>
+      <w:r>
+        <w:rPr>
+          <w:rFonts w:ascii="Times New Roman" w:eastAsia="Times New Roman" w:hAnsi="Times New Roman" w:cs="Times New Roman"/>
+        </w:rPr>
+        <w:t>PM]</w:t>
       </w:r>
     </w:p>
     <w:p>
@@ -2224,7 +2704,21 @@
         <w:rPr>
           <w:rFonts w:ascii="Times New Roman" w:eastAsia="Times New Roman" w:hAnsi="Times New Roman" w:cs="Times New Roman"/>
         </w:rPr>
-        <w:t xml:space="preserve">                      [SCM]</w:t>
+        <w:t xml:space="preserve">                   </w:t>
+      </w:r>
+      <w:proofErr w:type="gramStart"/>
+      <w:r>
+        <w:rPr>
+          <w:rFonts w:ascii="Times New Roman" w:eastAsia="Times New Roman" w:hAnsi="Times New Roman" w:cs="Times New Roman"/>
+        </w:rPr>
+        <w:t xml:space="preserve">   [</w:t>
+      </w:r>
+      <w:proofErr w:type="gramEnd"/>
+      <w:r>
+        <w:rPr>
+          <w:rFonts w:ascii="Times New Roman" w:eastAsia="Times New Roman" w:hAnsi="Times New Roman" w:cs="Times New Roman"/>
+        </w:rPr>
+        <w:t>SCM]</w:t>
       </w:r>
     </w:p>
     <w:p>
@@ -2248,7 +2742,21 @@
         <w:rPr>
           <w:rFonts w:ascii="Times New Roman" w:eastAsia="Times New Roman" w:hAnsi="Times New Roman" w:cs="Times New Roman"/>
         </w:rPr>
-        <w:t xml:space="preserve">            [PM]</w:t>
+        <w:t xml:space="preserve">         </w:t>
+      </w:r>
+      <w:proofErr w:type="gramStart"/>
+      <w:r>
+        <w:rPr>
+          <w:rFonts w:ascii="Times New Roman" w:eastAsia="Times New Roman" w:hAnsi="Times New Roman" w:cs="Times New Roman"/>
+        </w:rPr>
+        <w:t xml:space="preserve">   [</w:t>
+      </w:r>
+      <w:proofErr w:type="gramEnd"/>
+      <w:r>
+        <w:rPr>
+          <w:rFonts w:ascii="Times New Roman" w:eastAsia="Times New Roman" w:hAnsi="Times New Roman" w:cs="Times New Roman"/>
+        </w:rPr>
+        <w:t>PM]</w:t>
       </w:r>
     </w:p>
     <w:p>
@@ -2272,7 +2780,21 @@
         <w:rPr>
           <w:rFonts w:ascii="Times New Roman" w:eastAsia="Times New Roman" w:hAnsi="Times New Roman" w:cs="Times New Roman"/>
         </w:rPr>
-        <w:t xml:space="preserve">                   [SCM]</w:t>
+        <w:t xml:space="preserve">                </w:t>
+      </w:r>
+      <w:proofErr w:type="gramStart"/>
+      <w:r>
+        <w:rPr>
+          <w:rFonts w:ascii="Times New Roman" w:eastAsia="Times New Roman" w:hAnsi="Times New Roman" w:cs="Times New Roman"/>
+        </w:rPr>
+        <w:t xml:space="preserve">   [</w:t>
+      </w:r>
+      <w:proofErr w:type="gramEnd"/>
+      <w:r>
+        <w:rPr>
+          <w:rFonts w:ascii="Times New Roman" w:eastAsia="Times New Roman" w:hAnsi="Times New Roman" w:cs="Times New Roman"/>
+        </w:rPr>
+        <w:t>SCM]</w:t>
       </w:r>
     </w:p>
     <w:p>
@@ -2466,12 +2988,14 @@
           <w:rFonts w:ascii="Times New Roman" w:eastAsia="Times New Roman" w:hAnsi="Times New Roman" w:cs="Times New Roman"/>
         </w:rPr>
       </w:pPr>
+      <w:proofErr w:type="spellStart"/>
       <w:r>
         <w:rPr>
           <w:rFonts w:ascii="Times New Roman" w:eastAsia="Times New Roman" w:hAnsi="Times New Roman" w:cs="Times New Roman"/>
         </w:rPr>
         <w:t>mySQL</w:t>
       </w:r>
+      <w:proofErr w:type="spellEnd"/>
     </w:p>
     <w:p>
       <w:pPr>
@@ -2533,12 +3057,14 @@
           <w:rFonts w:ascii="Times New Roman" w:eastAsia="Times New Roman" w:hAnsi="Times New Roman" w:cs="Times New Roman"/>
         </w:rPr>
       </w:pPr>
+      <w:proofErr w:type="spellStart"/>
       <w:r>
         <w:rPr>
           <w:rFonts w:ascii="Times New Roman" w:eastAsia="Times New Roman" w:hAnsi="Times New Roman" w:cs="Times New Roman"/>
         </w:rPr>
         <w:t>SRS.x.x</w:t>
       </w:r>
+      <w:proofErr w:type="spellEnd"/>
     </w:p>
     <w:p>
       <w:pPr>
@@ -2555,8 +3081,16 @@
         <w:rPr>
           <w:rFonts w:ascii="Times New Roman" w:eastAsia="Times New Roman" w:hAnsi="Times New Roman" w:cs="Times New Roman"/>
         </w:rPr>
-        <w:t>Sprint backlog.x.x</w:t>
-      </w:r>
+        <w:t xml:space="preserve">Sprint </w:t>
+      </w:r>
+      <w:proofErr w:type="spellStart"/>
+      <w:r>
+        <w:rPr>
+          <w:rFonts w:ascii="Times New Roman" w:eastAsia="Times New Roman" w:hAnsi="Times New Roman" w:cs="Times New Roman"/>
+        </w:rPr>
+        <w:t>backlog.x.x</w:t>
+      </w:r>
+      <w:proofErr w:type="spellEnd"/>
     </w:p>
     <w:p>
       <w:pPr>
@@ -2573,8 +3107,16 @@
         <w:rPr>
           <w:rFonts w:ascii="Times New Roman" w:eastAsia="Times New Roman" w:hAnsi="Times New Roman" w:cs="Times New Roman"/>
         </w:rPr>
-        <w:t>Sprint review.x.x</w:t>
-      </w:r>
+        <w:t xml:space="preserve">Sprint </w:t>
+      </w:r>
+      <w:proofErr w:type="spellStart"/>
+      <w:r>
+        <w:rPr>
+          <w:rFonts w:ascii="Times New Roman" w:eastAsia="Times New Roman" w:hAnsi="Times New Roman" w:cs="Times New Roman"/>
+        </w:rPr>
+        <w:t>review.x.x</w:t>
+      </w:r>
+      <w:proofErr w:type="spellEnd"/>
     </w:p>
     <w:p>
       <w:pPr>
@@ -2591,8 +3133,16 @@
         <w:rPr>
           <w:rFonts w:ascii="Times New Roman" w:eastAsia="Times New Roman" w:hAnsi="Times New Roman" w:cs="Times New Roman"/>
         </w:rPr>
-        <w:t>Team member report.x.x</w:t>
-      </w:r>
+        <w:t xml:space="preserve">Team member </w:t>
+      </w:r>
+      <w:proofErr w:type="spellStart"/>
+      <w:r>
+        <w:rPr>
+          <w:rFonts w:ascii="Times New Roman" w:eastAsia="Times New Roman" w:hAnsi="Times New Roman" w:cs="Times New Roman"/>
+        </w:rPr>
+        <w:t>report.x.x</w:t>
+      </w:r>
+      <w:proofErr w:type="spellEnd"/>
     </w:p>
     <w:p>
       <w:pPr>
@@ -2609,8 +3159,16 @@
         <w:rPr>
           <w:rFonts w:ascii="Times New Roman" w:eastAsia="Times New Roman" w:hAnsi="Times New Roman" w:cs="Times New Roman"/>
         </w:rPr>
-        <w:t>Main line.x.x</w:t>
-      </w:r>
+        <w:t xml:space="preserve">Main </w:t>
+      </w:r>
+      <w:proofErr w:type="spellStart"/>
+      <w:r>
+        <w:rPr>
+          <w:rFonts w:ascii="Times New Roman" w:eastAsia="Times New Roman" w:hAnsi="Times New Roman" w:cs="Times New Roman"/>
+        </w:rPr>
+        <w:t>line.x.x</w:t>
+      </w:r>
+      <w:proofErr w:type="spellEnd"/>
     </w:p>
     <w:p>
       <w:pPr>
@@ -2627,8 +3185,16 @@
         <w:rPr>
           <w:rFonts w:ascii="Times New Roman" w:eastAsia="Times New Roman" w:hAnsi="Times New Roman" w:cs="Times New Roman"/>
         </w:rPr>
-        <w:t>Code line.x.x</w:t>
-      </w:r>
+        <w:t xml:space="preserve">Code </w:t>
+      </w:r>
+      <w:proofErr w:type="spellStart"/>
+      <w:r>
+        <w:rPr>
+          <w:rFonts w:ascii="Times New Roman" w:eastAsia="Times New Roman" w:hAnsi="Times New Roman" w:cs="Times New Roman"/>
+        </w:rPr>
+        <w:t>line.x.x</w:t>
+      </w:r>
+      <w:proofErr w:type="spellEnd"/>
     </w:p>
     <w:p>
       <w:pPr>
@@ -2645,8 +3211,16 @@
         <w:rPr>
           <w:rFonts w:ascii="Times New Roman" w:eastAsia="Times New Roman" w:hAnsi="Times New Roman" w:cs="Times New Roman"/>
         </w:rPr>
-        <w:t>Release line.x.x</w:t>
-      </w:r>
+        <w:t xml:space="preserve">Release </w:t>
+      </w:r>
+      <w:proofErr w:type="spellStart"/>
+      <w:r>
+        <w:rPr>
+          <w:rFonts w:ascii="Times New Roman" w:eastAsia="Times New Roman" w:hAnsi="Times New Roman" w:cs="Times New Roman"/>
+        </w:rPr>
+        <w:t>line.x.x</w:t>
+      </w:r>
+      <w:proofErr w:type="spellEnd"/>
     </w:p>
     <w:p>
       <w:pPr>
@@ -2659,12 +3233,14 @@
           <w:rFonts w:ascii="Times New Roman" w:eastAsia="Times New Roman" w:hAnsi="Times New Roman" w:cs="Times New Roman"/>
         </w:rPr>
       </w:pPr>
+      <w:proofErr w:type="spellStart"/>
       <w:r>
         <w:rPr>
           <w:rFonts w:ascii="Times New Roman" w:eastAsia="Times New Roman" w:hAnsi="Times New Roman" w:cs="Times New Roman"/>
         </w:rPr>
         <w:t>mySQL.x.x</w:t>
       </w:r>
+      <w:proofErr w:type="spellEnd"/>
     </w:p>
     <w:p>
       <w:pPr>
@@ -2677,12 +3253,15 @@
           <w:rFonts w:ascii="Times New Roman" w:eastAsia="Times New Roman" w:hAnsi="Times New Roman" w:cs="Times New Roman"/>
         </w:rPr>
       </w:pPr>
-      <w:r>
-        <w:rPr>
-          <w:rFonts w:ascii="Times New Roman" w:eastAsia="Times New Roman" w:hAnsi="Times New Roman" w:cs="Times New Roman"/>
-        </w:rPr>
+      <w:proofErr w:type="spellStart"/>
+      <w:r>
+        <w:rPr>
+          <w:rFonts w:ascii="Times New Roman" w:eastAsia="Times New Roman" w:hAnsi="Times New Roman" w:cs="Times New Roman"/>
+        </w:rPr>
+        <w:lastRenderedPageBreak/>
         <w:t>Java.x.x</w:t>
       </w:r>
+      <w:proofErr w:type="spellEnd"/>
     </w:p>
     <w:p>
       <w:pPr>
@@ -2730,7 +3309,6 @@
         <w:rPr>
           <w:rFonts w:ascii="Times New Roman" w:eastAsia="Times New Roman" w:hAnsi="Times New Roman" w:cs="Times New Roman"/>
         </w:rPr>
-        <w:lastRenderedPageBreak/>
         <w:t>These configuration items are software, configuration changes will be nonphysical.</w:t>
       </w:r>
     </w:p>
@@ -2797,7 +3375,19 @@
         <w:rPr>
           <w:rFonts w:ascii="Times New Roman" w:eastAsia="Times New Roman" w:hAnsi="Times New Roman" w:cs="Times New Roman"/>
         </w:rPr>
-        <w:t>Changes can be requested by customer by E-mail</w:t>
+        <w:t xml:space="preserve">Changes can be requested by customer </w:t>
+      </w:r>
+      <w:r>
+        <w:rPr>
+          <w:rFonts w:ascii="Times New Roman" w:eastAsia="Times New Roman" w:hAnsi="Times New Roman" w:cs="Times New Roman"/>
+        </w:rPr>
+        <w:t>via</w:t>
+      </w:r>
+      <w:r>
+        <w:rPr>
+          <w:rFonts w:ascii="Times New Roman" w:eastAsia="Times New Roman" w:hAnsi="Times New Roman" w:cs="Times New Roman"/>
+        </w:rPr>
+        <w:t xml:space="preserve"> E-mail</w:t>
       </w:r>
     </w:p>
     <w:p>
@@ -3007,7 +3597,31 @@
         <w:rPr>
           <w:rFonts w:ascii="Times New Roman" w:eastAsia="Times New Roman" w:hAnsi="Times New Roman" w:cs="Times New Roman"/>
         </w:rPr>
-        <w:t>Changes requests are emitted from by the project manager according to the problem resolution process</w:t>
+        <w:t>Chang</w:t>
+      </w:r>
+      <w:r>
+        <w:rPr>
+          <w:rFonts w:ascii="Times New Roman" w:eastAsia="Times New Roman" w:hAnsi="Times New Roman" w:cs="Times New Roman"/>
+        </w:rPr>
+        <w:t>e</w:t>
+      </w:r>
+      <w:r>
+        <w:rPr>
+          <w:rFonts w:ascii="Times New Roman" w:eastAsia="Times New Roman" w:hAnsi="Times New Roman" w:cs="Times New Roman"/>
+        </w:rPr>
+        <w:t xml:space="preserve"> requests are </w:t>
+      </w:r>
+      <w:r>
+        <w:rPr>
+          <w:rFonts w:ascii="Times New Roman" w:eastAsia="Times New Roman" w:hAnsi="Times New Roman" w:cs="Times New Roman"/>
+        </w:rPr>
+        <w:t>submitted</w:t>
+      </w:r>
+      <w:r>
+        <w:rPr>
+          <w:rFonts w:ascii="Times New Roman" w:eastAsia="Times New Roman" w:hAnsi="Times New Roman" w:cs="Times New Roman"/>
+        </w:rPr>
+        <w:t xml:space="preserve"> by the project manager according to the problem resolution process</w:t>
       </w:r>
     </w:p>
     <w:p>
@@ -3073,7 +3687,37 @@
         <w:rPr>
           <w:rFonts w:ascii="Times New Roman" w:eastAsia="Times New Roman" w:hAnsi="Times New Roman" w:cs="Times New Roman"/>
         </w:rPr>
-        <w:t>Branch Identification will be trendAssist.[CustomerID].x</w:t>
+        <w:t xml:space="preserve">Branch Identification will be </w:t>
+      </w:r>
+      <w:proofErr w:type="spellStart"/>
+      <w:proofErr w:type="gramStart"/>
+      <w:r>
+        <w:rPr>
+          <w:rFonts w:ascii="Times New Roman" w:eastAsia="Times New Roman" w:hAnsi="Times New Roman" w:cs="Times New Roman"/>
+        </w:rPr>
+        <w:t>trendAssist</w:t>
+      </w:r>
+      <w:proofErr w:type="spellEnd"/>
+      <w:r>
+        <w:rPr>
+          <w:rFonts w:ascii="Times New Roman" w:eastAsia="Times New Roman" w:hAnsi="Times New Roman" w:cs="Times New Roman"/>
+        </w:rPr>
+        <w:t>.[</w:t>
+      </w:r>
+      <w:proofErr w:type="spellStart"/>
+      <w:proofErr w:type="gramEnd"/>
+      <w:r>
+        <w:rPr>
+          <w:rFonts w:ascii="Times New Roman" w:eastAsia="Times New Roman" w:hAnsi="Times New Roman" w:cs="Times New Roman"/>
+        </w:rPr>
+        <w:t>CustomerID</w:t>
+      </w:r>
+      <w:proofErr w:type="spellEnd"/>
+      <w:r>
+        <w:rPr>
+          <w:rFonts w:ascii="Times New Roman" w:eastAsia="Times New Roman" w:hAnsi="Times New Roman" w:cs="Times New Roman"/>
+        </w:rPr>
+        <w:t>].x</w:t>
       </w:r>
     </w:p>
     <w:p>
@@ -3138,8 +3782,30 @@
         <w:rPr>
           <w:rFonts w:ascii="Times New Roman" w:eastAsia="Times New Roman" w:hAnsi="Times New Roman" w:cs="Times New Roman"/>
         </w:rPr>
-        <w:t>Number of customers using version x.x.x of trendAssist</w:t>
-      </w:r>
+        <w:t xml:space="preserve">Number of customers using version </w:t>
+      </w:r>
+      <w:proofErr w:type="spellStart"/>
+      <w:r>
+        <w:rPr>
+          <w:rFonts w:ascii="Times New Roman" w:eastAsia="Times New Roman" w:hAnsi="Times New Roman" w:cs="Times New Roman"/>
+        </w:rPr>
+        <w:t>x.x.x</w:t>
+      </w:r>
+      <w:proofErr w:type="spellEnd"/>
+      <w:r>
+        <w:rPr>
+          <w:rFonts w:ascii="Times New Roman" w:eastAsia="Times New Roman" w:hAnsi="Times New Roman" w:cs="Times New Roman"/>
+        </w:rPr>
+        <w:t xml:space="preserve"> of </w:t>
+      </w:r>
+      <w:proofErr w:type="spellStart"/>
+      <w:r>
+        <w:rPr>
+          <w:rFonts w:ascii="Times New Roman" w:eastAsia="Times New Roman" w:hAnsi="Times New Roman" w:cs="Times New Roman"/>
+        </w:rPr>
+        <w:t>trendAssist</w:t>
+      </w:r>
+      <w:proofErr w:type="spellEnd"/>
     </w:p>
     <w:p>
       <w:pPr>
@@ -3174,7 +3840,19 @@
         <w:rPr>
           <w:rFonts w:ascii="Times New Roman" w:eastAsia="Times New Roman" w:hAnsi="Times New Roman" w:cs="Times New Roman"/>
         </w:rPr>
-        <w:t>SCRUM management</w:t>
+        <w:t>S</w:t>
+      </w:r>
+      <w:r>
+        <w:rPr>
+          <w:rFonts w:ascii="Times New Roman" w:eastAsia="Times New Roman" w:hAnsi="Times New Roman" w:cs="Times New Roman"/>
+        </w:rPr>
+        <w:t>crum</w:t>
+      </w:r>
+      <w:r>
+        <w:rPr>
+          <w:rFonts w:ascii="Times New Roman" w:eastAsia="Times New Roman" w:hAnsi="Times New Roman" w:cs="Times New Roman"/>
+        </w:rPr>
+        <w:t xml:space="preserve"> management</w:t>
       </w:r>
     </w:p>
     <w:p>
@@ -3210,7 +3888,31 @@
         <w:rPr>
           <w:rFonts w:ascii="Times New Roman" w:eastAsia="Times New Roman" w:hAnsi="Times New Roman" w:cs="Times New Roman"/>
         </w:rPr>
-        <w:t>Source file: The software configuration management tool records, for each source file or group of source files, a comment where is described the modification</w:t>
+        <w:t>Source file: The software configuration management tool records, for each source file or group of source files, a comment where i</w:t>
+      </w:r>
+      <w:r>
+        <w:rPr>
+          <w:rFonts w:ascii="Times New Roman" w:eastAsia="Times New Roman" w:hAnsi="Times New Roman" w:cs="Times New Roman"/>
+        </w:rPr>
+        <w:t>t</w:t>
+      </w:r>
+      <w:r>
+        <w:rPr>
+          <w:rFonts w:ascii="Times New Roman" w:eastAsia="Times New Roman" w:hAnsi="Times New Roman" w:cs="Times New Roman"/>
+        </w:rPr>
+        <w:t xml:space="preserve"> describe</w:t>
+      </w:r>
+      <w:r>
+        <w:rPr>
+          <w:rFonts w:ascii="Times New Roman" w:eastAsia="Times New Roman" w:hAnsi="Times New Roman" w:cs="Times New Roman"/>
+        </w:rPr>
+        <w:t>s</w:t>
+      </w:r>
+      <w:r>
+        <w:rPr>
+          <w:rFonts w:ascii="Times New Roman" w:eastAsia="Times New Roman" w:hAnsi="Times New Roman" w:cs="Times New Roman"/>
+        </w:rPr>
+        <w:t xml:space="preserve"> the modification</w:t>
       </w:r>
     </w:p>
     <w:p>
@@ -3258,7 +3960,7 @@
         <w:rPr>
           <w:rFonts w:ascii="Times New Roman" w:eastAsia="Times New Roman" w:hAnsi="Times New Roman" w:cs="Times New Roman"/>
         </w:rPr>
-        <w:t xml:space="preserve"> describe the modifications done to the components with enough precision to identify the modified parts.</w:t>
+        <w:t xml:space="preserve"> describe the modifications done to the components with enough precision to identify the modified parts</w:t>
       </w:r>
     </w:p>
     <w:p>
@@ -3306,7 +4008,21 @@
         <w:rPr>
           <w:rFonts w:ascii="Times New Roman" w:eastAsia="Times New Roman" w:hAnsi="Times New Roman" w:cs="Times New Roman"/>
         </w:rPr>
-        <w:t>GitHub is used for storage control of the trendAssist software and configuration</w:t>
+        <w:t xml:space="preserve">GitHub is used for storage control of the </w:t>
+      </w:r>
+      <w:proofErr w:type="spellStart"/>
+      <w:r>
+        <w:rPr>
+          <w:rFonts w:ascii="Times New Roman" w:eastAsia="Times New Roman" w:hAnsi="Times New Roman" w:cs="Times New Roman"/>
+        </w:rPr>
+        <w:t>trendAssist</w:t>
+      </w:r>
+      <w:proofErr w:type="spellEnd"/>
+      <w:r>
+        <w:rPr>
+          <w:rFonts w:ascii="Times New Roman" w:eastAsia="Times New Roman" w:hAnsi="Times New Roman" w:cs="Times New Roman"/>
+        </w:rPr>
+        <w:t xml:space="preserve"> software and configuration</w:t>
       </w:r>
     </w:p>
     <w:p>
@@ -3324,7 +4040,43 @@
         <w:rPr>
           <w:rFonts w:ascii="Times New Roman" w:eastAsia="Times New Roman" w:hAnsi="Times New Roman" w:cs="Times New Roman"/>
         </w:rPr>
-        <w:t>Consumer data will be stored on the customers local device unless otherwise requested to protect customer data.</w:t>
+        <w:t xml:space="preserve">Consumer data will be stored </w:t>
+      </w:r>
+      <w:r>
+        <w:rPr>
+          <w:rFonts w:ascii="Times New Roman" w:eastAsia="Times New Roman" w:hAnsi="Times New Roman" w:cs="Times New Roman"/>
+        </w:rPr>
+        <w:t xml:space="preserve">locally </w:t>
+      </w:r>
+      <w:r>
+        <w:rPr>
+          <w:rFonts w:ascii="Times New Roman" w:eastAsia="Times New Roman" w:hAnsi="Times New Roman" w:cs="Times New Roman"/>
+        </w:rPr>
+        <w:t>on the customer</w:t>
+      </w:r>
+      <w:r>
+        <w:rPr>
+          <w:rFonts w:ascii="Times New Roman" w:eastAsia="Times New Roman" w:hAnsi="Times New Roman" w:cs="Times New Roman"/>
+        </w:rPr>
+        <w:t>’</w:t>
+      </w:r>
+      <w:r>
+        <w:rPr>
+          <w:rFonts w:ascii="Times New Roman" w:eastAsia="Times New Roman" w:hAnsi="Times New Roman" w:cs="Times New Roman"/>
+        </w:rPr>
+        <w:t>s device unless otherwise requested</w:t>
+      </w:r>
+      <w:r>
+        <w:rPr>
+          <w:rFonts w:ascii="Times New Roman" w:eastAsia="Times New Roman" w:hAnsi="Times New Roman" w:cs="Times New Roman"/>
+        </w:rPr>
+        <w:t>,</w:t>
+      </w:r>
+      <w:r>
+        <w:rPr>
+          <w:rFonts w:ascii="Times New Roman" w:eastAsia="Times New Roman" w:hAnsi="Times New Roman" w:cs="Times New Roman"/>
+        </w:rPr>
+        <w:t xml:space="preserve"> to protect customer data.</w:t>
       </w:r>
     </w:p>
     <w:p>
@@ -3366,7 +4118,7 @@
         <w:rPr>
           <w:rFonts w:ascii="Times New Roman" w:eastAsia="Times New Roman" w:hAnsi="Times New Roman" w:cs="Times New Roman"/>
         </w:rPr>
-        <w:t>The requests sorted by record number,</w:t>
+        <w:t>The requests sorted by record number</w:t>
       </w:r>
     </w:p>
     <w:p>
@@ -3384,7 +4136,7 @@
         <w:rPr>
           <w:rFonts w:ascii="Times New Roman" w:eastAsia="Times New Roman" w:hAnsi="Times New Roman" w:cs="Times New Roman"/>
         </w:rPr>
-        <w:t>The software documents,</w:t>
+        <w:t>The software documents</w:t>
       </w:r>
     </w:p>
     <w:p>
@@ -3402,7 +4154,20 @@
         <w:rPr>
           <w:rFonts w:ascii="Times New Roman" w:eastAsia="Times New Roman" w:hAnsi="Times New Roman" w:cs="Times New Roman"/>
         </w:rPr>
-        <w:t>The configuration states sorted chronologically.</w:t>
+        <w:lastRenderedPageBreak/>
+        <w:t>The configuration states</w:t>
+      </w:r>
+      <w:r>
+        <w:rPr>
+          <w:rFonts w:ascii="Times New Roman" w:eastAsia="Times New Roman" w:hAnsi="Times New Roman" w:cs="Times New Roman"/>
+        </w:rPr>
+        <w:t>,</w:t>
+      </w:r>
+      <w:r>
+        <w:rPr>
+          <w:rFonts w:ascii="Times New Roman" w:eastAsia="Times New Roman" w:hAnsi="Times New Roman" w:cs="Times New Roman"/>
+        </w:rPr>
+        <w:t xml:space="preserve"> sorted chronologically</w:t>
       </w:r>
     </w:p>
     <w:p>
@@ -3440,7 +4205,6 @@
           <w:rFonts w:ascii="Times New Roman" w:eastAsia="Times New Roman" w:hAnsi="Times New Roman" w:cs="Times New Roman"/>
           <w:b/>
         </w:rPr>
-        <w:lastRenderedPageBreak/>
         <w:tab/>
         <w:t>3.4.1</w:t>
       </w:r>
@@ -3536,6 +4300,12 @@
         </w:rPr>
         <w:t xml:space="preserve"> made</w:t>
       </w:r>
+      <w:r>
+        <w:rPr>
+          <w:rFonts w:ascii="Times New Roman" w:eastAsia="Times New Roman" w:hAnsi="Times New Roman" w:cs="Times New Roman"/>
+        </w:rPr>
+        <w:t>.</w:t>
+      </w:r>
     </w:p>
     <w:p>
       <w:pPr>
@@ -3558,7 +4328,13 @@
         <w:rPr>
           <w:rFonts w:ascii="Times New Roman" w:eastAsia="Times New Roman" w:hAnsi="Times New Roman" w:cs="Times New Roman"/>
         </w:rPr>
-        <w:t xml:space="preserve"> audit, functional configuration audit, software configuration audit.</w:t>
+        <w:t xml:space="preserve"> audit, functional configuration audit, software configuration audit</w:t>
+      </w:r>
+      <w:r>
+        <w:rPr>
+          <w:rFonts w:ascii="Times New Roman" w:eastAsia="Times New Roman" w:hAnsi="Times New Roman" w:cs="Times New Roman"/>
+        </w:rPr>
+        <w:t>.</w:t>
       </w:r>
     </w:p>
     <w:p>
@@ -3576,7 +4352,21 @@
         <w:rPr>
           <w:rFonts w:ascii="Times New Roman" w:eastAsia="Times New Roman" w:hAnsi="Times New Roman" w:cs="Times New Roman"/>
         </w:rPr>
-        <w:t>Audits identify traceability of product changes to the authorization for the change, and ensure that only authorized changes are implem</w:t>
+        <w:t xml:space="preserve">Audits identify traceability of product changes to the authorization for the </w:t>
+      </w:r>
+      <w:proofErr w:type="gramStart"/>
+      <w:r>
+        <w:rPr>
+          <w:rFonts w:ascii="Times New Roman" w:eastAsia="Times New Roman" w:hAnsi="Times New Roman" w:cs="Times New Roman"/>
+        </w:rPr>
+        <w:t>change, and</w:t>
+      </w:r>
+      <w:proofErr w:type="gramEnd"/>
+      <w:r>
+        <w:rPr>
+          <w:rFonts w:ascii="Times New Roman" w:eastAsia="Times New Roman" w:hAnsi="Times New Roman" w:cs="Times New Roman"/>
+        </w:rPr>
+        <w:t xml:space="preserve"> ensure that only authorized changes are implem</w:t>
       </w:r>
       <w:r>
         <w:rPr>
@@ -3584,6 +4374,12 @@
         </w:rPr>
         <w:t>ented in the controlled system</w:t>
       </w:r>
+      <w:r>
+        <w:rPr>
+          <w:rFonts w:ascii="Times New Roman" w:eastAsia="Times New Roman" w:hAnsi="Times New Roman" w:cs="Times New Roman"/>
+        </w:rPr>
+        <w:t>.</w:t>
+      </w:r>
     </w:p>
     <w:p>
       <w:pPr>
@@ -3618,7 +4414,19 @@
         <w:rPr>
           <w:rFonts w:ascii="Times New Roman" w:eastAsia="Times New Roman" w:hAnsi="Times New Roman" w:cs="Times New Roman"/>
         </w:rPr>
-        <w:t>If any discrepancies are noted they will be corrected and signed off by management and archived in the central repository.</w:t>
+        <w:t>If any discrepancies are noted</w:t>
+      </w:r>
+      <w:r>
+        <w:rPr>
+          <w:rFonts w:ascii="Times New Roman" w:eastAsia="Times New Roman" w:hAnsi="Times New Roman" w:cs="Times New Roman"/>
+        </w:rPr>
+        <w:t>,</w:t>
+      </w:r>
+      <w:r>
+        <w:rPr>
+          <w:rFonts w:ascii="Times New Roman" w:eastAsia="Times New Roman" w:hAnsi="Times New Roman" w:cs="Times New Roman"/>
+        </w:rPr>
+        <w:t xml:space="preserve"> they will be corrected and signed off by management and archived in the central repository.</w:t>
       </w:r>
     </w:p>
     <w:p>
@@ -3714,7 +4522,19 @@
         <w:rPr>
           <w:rFonts w:ascii="Times New Roman" w:eastAsia="Times New Roman" w:hAnsi="Times New Roman" w:cs="Times New Roman"/>
         </w:rPr>
-        <w:t xml:space="preserve"> based on the customer needs.</w:t>
+        <w:t xml:space="preserve"> based on the customer</w:t>
+      </w:r>
+      <w:r>
+        <w:rPr>
+          <w:rFonts w:ascii="Times New Roman" w:eastAsia="Times New Roman" w:hAnsi="Times New Roman" w:cs="Times New Roman"/>
+        </w:rPr>
+        <w:t>’s</w:t>
+      </w:r>
+      <w:r>
+        <w:rPr>
+          <w:rFonts w:ascii="Times New Roman" w:eastAsia="Times New Roman" w:hAnsi="Times New Roman" w:cs="Times New Roman"/>
+        </w:rPr>
+        <w:t xml:space="preserve"> needs.</w:t>
       </w:r>
     </w:p>
     <w:p>
@@ -3876,7 +4696,19 @@
         <w:rPr>
           <w:rFonts w:ascii="Times New Roman" w:eastAsia="Times New Roman" w:hAnsi="Times New Roman" w:cs="Times New Roman"/>
         </w:rPr>
-        <w:t>deciding any version becomes a release line.</w:t>
+        <w:t xml:space="preserve">deciding </w:t>
+      </w:r>
+      <w:r>
+        <w:rPr>
+          <w:rFonts w:ascii="Times New Roman" w:eastAsia="Times New Roman" w:hAnsi="Times New Roman" w:cs="Times New Roman"/>
+        </w:rPr>
+        <w:t xml:space="preserve">if/when </w:t>
+      </w:r>
+      <w:r>
+        <w:rPr>
+          <w:rFonts w:ascii="Times New Roman" w:eastAsia="Times New Roman" w:hAnsi="Times New Roman" w:cs="Times New Roman"/>
+        </w:rPr>
+        <w:t>any version becomes a release line.</w:t>
       </w:r>
     </w:p>
     <w:p>
@@ -4337,20 +5169,20 @@
         <w:rPr>
           <w:rFonts w:ascii="Times New Roman" w:eastAsia="Times New Roman" w:hAnsi="Times New Roman" w:cs="Times New Roman"/>
         </w:rPr>
-        <w:t xml:space="preserve">numbering and assignment of the </w:t>
-      </w:r>
-      <w:r>
-        <w:rPr>
-          <w:rFonts w:ascii="Times New Roman" w:eastAsia="Times New Roman" w:hAnsi="Times New Roman" w:cs="Times New Roman"/>
-        </w:rPr>
-        <w:t xml:space="preserve">electronic change request form is handled within SCM tool. This unique number will be tracked in the SCM tools to ensure the change is </w:t>
+        <w:t xml:space="preserve">numbering and </w:t>
       </w:r>
       <w:r>
         <w:rPr>
           <w:rFonts w:ascii="Times New Roman" w:eastAsia="Times New Roman" w:hAnsi="Times New Roman" w:cs="Times New Roman"/>
         </w:rPr>
         <w:lastRenderedPageBreak/>
-        <w:t>traceable from approval to implementation and in the case of disapproval; the unique number will remain with the change record showing the disposition.</w:t>
+        <w:t xml:space="preserve">assignment of the </w:t>
+      </w:r>
+      <w:r>
+        <w:rPr>
+          <w:rFonts w:ascii="Times New Roman" w:eastAsia="Times New Roman" w:hAnsi="Times New Roman" w:cs="Times New Roman"/>
+        </w:rPr>
+        <w:t>electronic change request form is handled within SCM tool. This unique number will be tracked in the SCM tools to ensure the change is traceable from approval to implementation and in the case of disapproval; the unique number will remain with the change record showing the disposition.</w:t>
       </w:r>
     </w:p>
     <w:p>
@@ -4392,7 +5224,19 @@
         <w:rPr>
           <w:rFonts w:ascii="Times New Roman" w:eastAsia="Times New Roman" w:hAnsi="Times New Roman" w:cs="Times New Roman"/>
         </w:rPr>
-        <w:t>elopment SCM activities for the system</w:t>
+        <w:t xml:space="preserve">elopment </w:t>
+      </w:r>
+      <w:r>
+        <w:rPr>
+          <w:rFonts w:ascii="Times New Roman" w:eastAsia="Times New Roman" w:hAnsi="Times New Roman" w:cs="Times New Roman"/>
+        </w:rPr>
+        <w:t xml:space="preserve">of </w:t>
+      </w:r>
+      <w:r>
+        <w:rPr>
+          <w:rFonts w:ascii="Times New Roman" w:eastAsia="Times New Roman" w:hAnsi="Times New Roman" w:cs="Times New Roman"/>
+        </w:rPr>
+        <w:t>SCM activities for the system</w:t>
       </w:r>
       <w:r>
         <w:rPr>
@@ -4472,7 +5316,31 @@
         <w:rPr>
           <w:rFonts w:ascii="Times New Roman" w:eastAsia="Times New Roman" w:hAnsi="Times New Roman" w:cs="Times New Roman"/>
         </w:rPr>
-        <w:t xml:space="preserve"> ensures that the build was completed, discusses any issues the build may have had, and confirms that the test environment is ready for the new build to be deployed.  This ensures that the test team is aware of any environment changes and or any addition or missing functionality of the build and they are ready to accept the build</w:t>
+        <w:t xml:space="preserve"> ensures that the build was completed, discusses any issues the build may have had, and confirms that the test environment is ready for the new build to be deployed. This ensures that the test team is aware of any environment changes and</w:t>
+      </w:r>
+      <w:r>
+        <w:rPr>
+          <w:rFonts w:ascii="Times New Roman" w:eastAsia="Times New Roman" w:hAnsi="Times New Roman" w:cs="Times New Roman"/>
+        </w:rPr>
+        <w:t>/</w:t>
+      </w:r>
+      <w:r>
+        <w:rPr>
+          <w:rFonts w:ascii="Times New Roman" w:eastAsia="Times New Roman" w:hAnsi="Times New Roman" w:cs="Times New Roman"/>
+        </w:rPr>
+        <w:t>or any addition</w:t>
+      </w:r>
+      <w:r>
+        <w:rPr>
+          <w:rFonts w:ascii="Times New Roman" w:eastAsia="Times New Roman" w:hAnsi="Times New Roman" w:cs="Times New Roman"/>
+        </w:rPr>
+        <w:t>al</w:t>
+      </w:r>
+      <w:r>
+        <w:rPr>
+          <w:rFonts w:ascii="Times New Roman" w:eastAsia="Times New Roman" w:hAnsi="Times New Roman" w:cs="Times New Roman"/>
+        </w:rPr>
+        <w:t xml:space="preserve"> or missing functionality of the build and they are ready to accept the build</w:t>
       </w:r>
       <w:r>
         <w:rPr>
@@ -4545,6 +5413,12 @@
         </w:rPr>
         <w:t>The system shall be portable to increase accessibility</w:t>
       </w:r>
+      <w:r>
+        <w:rPr>
+          <w:rFonts w:ascii="Times New Roman" w:eastAsia="Times New Roman" w:hAnsi="Times New Roman" w:cs="Times New Roman"/>
+        </w:rPr>
+        <w:t>.</w:t>
+      </w:r>
     </w:p>
     <w:p>
       <w:pPr>
@@ -4575,6 +5449,12 @@
         </w:rPr>
         <w:t>s to increase accessibility</w:t>
       </w:r>
+      <w:r>
+        <w:rPr>
+          <w:rFonts w:ascii="Times New Roman" w:eastAsia="Times New Roman" w:hAnsi="Times New Roman" w:cs="Times New Roman"/>
+        </w:rPr>
+        <w:t>.</w:t>
+      </w:r>
     </w:p>
     <w:p>
       <w:pPr>
@@ -4593,6 +5473,12 @@
         </w:rPr>
         <w:t>The system shall be able to run on devices with at least Windows XP installed</w:t>
       </w:r>
+      <w:r>
+        <w:rPr>
+          <w:rFonts w:ascii="Times New Roman" w:eastAsia="Times New Roman" w:hAnsi="Times New Roman" w:cs="Times New Roman"/>
+        </w:rPr>
+        <w:t>.</w:t>
+      </w:r>
     </w:p>
     <w:p>
       <w:pPr>
@@ -4611,6 +5497,12 @@
         </w:rPr>
         <w:t>The system shall be able to run on devices with at least Mac OS X 10.8 installed</w:t>
       </w:r>
+      <w:r>
+        <w:rPr>
+          <w:rFonts w:ascii="Times New Roman" w:eastAsia="Times New Roman" w:hAnsi="Times New Roman" w:cs="Times New Roman"/>
+        </w:rPr>
+        <w:t>.</w:t>
+      </w:r>
     </w:p>
     <w:p>
       <w:pPr>
@@ -4629,6 +5521,12 @@
         </w:rPr>
         <w:t>The system shall be able to run on devices that have at least 1GB of memory</w:t>
       </w:r>
+      <w:r>
+        <w:rPr>
+          <w:rFonts w:ascii="Times New Roman" w:eastAsia="Times New Roman" w:hAnsi="Times New Roman" w:cs="Times New Roman"/>
+        </w:rPr>
+        <w:t>.</w:t>
+      </w:r>
     </w:p>
     <w:p>
       <w:pPr>
@@ -4647,6 +5545,12 @@
         </w:rPr>
         <w:t>The system shall be able to run on devices that have at least a 1GHz processor</w:t>
       </w:r>
+      <w:r>
+        <w:rPr>
+          <w:rFonts w:ascii="Times New Roman" w:eastAsia="Times New Roman" w:hAnsi="Times New Roman" w:cs="Times New Roman"/>
+        </w:rPr>
+        <w:t>.</w:t>
+      </w:r>
     </w:p>
     <w:p>
       <w:pPr>
@@ -4665,6 +5569,12 @@
         </w:rPr>
         <w:t>The system shall keep the database backed up to a server in case of catastrophic failure</w:t>
       </w:r>
+      <w:r>
+        <w:rPr>
+          <w:rFonts w:ascii="Times New Roman" w:hAnsi="Times New Roman" w:cs="Times New Roman"/>
+        </w:rPr>
+        <w:t>.</w:t>
+      </w:r>
     </w:p>
     <w:p>
       <w:pPr>
@@ -4683,6 +5593,12 @@
         </w:rPr>
         <w:t>The system shall restore a past copy of the database from the server</w:t>
       </w:r>
+      <w:r>
+        <w:rPr>
+          <w:rFonts w:ascii="Times New Roman" w:hAnsi="Times New Roman" w:cs="Times New Roman"/>
+        </w:rPr>
+        <w:t xml:space="preserve"> if need be.</w:t>
+      </w:r>
     </w:p>
     <w:p>
       <w:pPr>
@@ -4699,14 +5615,13 @@
         <w:rPr>
           <w:rFonts w:ascii="Times New Roman" w:hAnsi="Times New Roman" w:cs="Times New Roman"/>
         </w:rPr>
-        <w:t xml:space="preserve">The system shall reconstruct the database by redoing the operations of committed transactions </w:t>
+        <w:t>The system shall reconstruct the database by redoing the operations of committed transactions up to the time of failure</w:t>
       </w:r>
       <w:r>
         <w:rPr>
           <w:rFonts w:ascii="Times New Roman" w:hAnsi="Times New Roman" w:cs="Times New Roman"/>
         </w:rPr>
-        <w:tab/>
-        <w:t>up to the time of failure</w:t>
+        <w:t>.</w:t>
       </w:r>
     </w:p>
     <w:p>
@@ -4804,7 +5719,25 @@
         <w:rPr>
           <w:rFonts w:ascii="Times New Roman" w:eastAsia="Times New Roman" w:hAnsi="Times New Roman" w:cs="Times New Roman"/>
         </w:rPr>
-        <w:t>99% of the time under normal use in under 5 seconds</w:t>
+        <w:t>9</w:t>
+      </w:r>
+      <w:r>
+        <w:rPr>
+          <w:rFonts w:ascii="Times New Roman" w:eastAsia="Times New Roman" w:hAnsi="Times New Roman" w:cs="Times New Roman"/>
+        </w:rPr>
+        <w:t>5</w:t>
+      </w:r>
+      <w:r>
+        <w:rPr>
+          <w:rFonts w:ascii="Times New Roman" w:eastAsia="Times New Roman" w:hAnsi="Times New Roman" w:cs="Times New Roman"/>
+        </w:rPr>
+        <w:t>% of the time under normal use in under 5 seconds</w:t>
+      </w:r>
+      <w:r>
+        <w:rPr>
+          <w:rFonts w:ascii="Times New Roman" w:eastAsia="Times New Roman" w:hAnsi="Times New Roman" w:cs="Times New Roman"/>
+        </w:rPr>
+        <w:t>.</w:t>
       </w:r>
     </w:p>
     <w:p>
@@ -4822,13 +5755,33 @@
         <w:rPr>
           <w:rFonts w:ascii="Times New Roman" w:eastAsia="Times New Roman" w:hAnsi="Times New Roman" w:cs="Times New Roman"/>
         </w:rPr>
-        <w:t>The space required for this system will be kept under 1GB so that t</w:t>
-      </w:r>
-      <w:r>
-        <w:rPr>
-          <w:rFonts w:ascii="Times New Roman" w:eastAsia="Times New Roman" w:hAnsi="Times New Roman" w:cs="Times New Roman"/>
-        </w:rPr>
-        <w:t>rendAssist can be used on older devices.</w:t>
+        <w:t xml:space="preserve">The space required for this system will be kept under 1GB so that </w:t>
+      </w:r>
+      <w:proofErr w:type="spellStart"/>
+      <w:r>
+        <w:rPr>
+          <w:rFonts w:ascii="Times New Roman" w:eastAsia="Times New Roman" w:hAnsi="Times New Roman" w:cs="Times New Roman"/>
+        </w:rPr>
+        <w:t>t</w:t>
+      </w:r>
+      <w:r>
+        <w:rPr>
+          <w:rFonts w:ascii="Times New Roman" w:eastAsia="Times New Roman" w:hAnsi="Times New Roman" w:cs="Times New Roman"/>
+        </w:rPr>
+        <w:t>rendAssist</w:t>
+      </w:r>
+      <w:proofErr w:type="spellEnd"/>
+      <w:r>
+        <w:rPr>
+          <w:rFonts w:ascii="Times New Roman" w:eastAsia="Times New Roman" w:hAnsi="Times New Roman" w:cs="Times New Roman"/>
+        </w:rPr>
+        <w:t xml:space="preserve"> can be used on older devices</w:t>
+      </w:r>
+      <w:r>
+        <w:rPr>
+          <w:rFonts w:ascii="Times New Roman" w:eastAsia="Times New Roman" w:hAnsi="Times New Roman" w:cs="Times New Roman"/>
+        </w:rPr>
+        <w:t xml:space="preserve"> with limited storage space.</w:t>
       </w:r>
     </w:p>
     <w:p>
@@ -4866,29 +5819,59 @@
           <w:rFonts w:ascii="Times New Roman" w:eastAsia="Times New Roman" w:hAnsi="Times New Roman" w:cs="Times New Roman"/>
         </w:rPr>
       </w:pPr>
-      <w:r>
-        <w:rPr>
-          <w:rFonts w:ascii="Times New Roman" w:eastAsia="Times New Roman" w:hAnsi="Times New Roman" w:cs="Times New Roman"/>
-        </w:rPr>
-        <w:t>Intellij IDEA</w:t>
-      </w:r>
-      <w:r>
-        <w:rPr>
-          <w:rFonts w:ascii="Times New Roman" w:eastAsia="Times New Roman" w:hAnsi="Times New Roman" w:cs="Times New Roman"/>
-        </w:rPr>
-        <w:t xml:space="preserve">, </w:t>
-      </w:r>
-      <w:r>
-        <w:rPr>
-          <w:rFonts w:ascii="Times New Roman" w:eastAsia="Times New Roman" w:hAnsi="Times New Roman" w:cs="Times New Roman"/>
-        </w:rPr>
-        <w:t>this</w:t>
-      </w:r>
-      <w:r>
-        <w:rPr>
-          <w:rFonts w:ascii="Times New Roman" w:eastAsia="Times New Roman" w:hAnsi="Times New Roman" w:cs="Times New Roman"/>
-        </w:rPr>
-        <w:t xml:space="preserve"> is a Java IDE with plugins such as JavaFX and SceneBuilder to help build the user interfaces for the software. This is widely used with several resources available for troubleshooting.</w:t>
+      <w:proofErr w:type="spellStart"/>
+      <w:r>
+        <w:rPr>
+          <w:rFonts w:ascii="Times New Roman" w:eastAsia="Times New Roman" w:hAnsi="Times New Roman" w:cs="Times New Roman"/>
+        </w:rPr>
+        <w:t>Intellij</w:t>
+      </w:r>
+      <w:proofErr w:type="spellEnd"/>
+      <w:r>
+        <w:rPr>
+          <w:rFonts w:ascii="Times New Roman" w:eastAsia="Times New Roman" w:hAnsi="Times New Roman" w:cs="Times New Roman"/>
+        </w:rPr>
+        <w:t xml:space="preserve"> IDEA</w:t>
+      </w:r>
+      <w:r>
+        <w:rPr>
+          <w:rFonts w:ascii="Times New Roman" w:eastAsia="Times New Roman" w:hAnsi="Times New Roman" w:cs="Times New Roman"/>
+        </w:rPr>
+        <w:t>:</w:t>
+      </w:r>
+      <w:r>
+        <w:rPr>
+          <w:rFonts w:ascii="Times New Roman" w:eastAsia="Times New Roman" w:hAnsi="Times New Roman" w:cs="Times New Roman"/>
+        </w:rPr>
+        <w:t xml:space="preserve"> </w:t>
+      </w:r>
+      <w:proofErr w:type="gramStart"/>
+      <w:r>
+        <w:rPr>
+          <w:rFonts w:ascii="Times New Roman" w:eastAsia="Times New Roman" w:hAnsi="Times New Roman" w:cs="Times New Roman"/>
+        </w:rPr>
+        <w:t>a</w:t>
+      </w:r>
+      <w:proofErr w:type="gramEnd"/>
+      <w:r>
+        <w:rPr>
+          <w:rFonts w:ascii="Times New Roman" w:eastAsia="Times New Roman" w:hAnsi="Times New Roman" w:cs="Times New Roman"/>
+        </w:rPr>
+        <w:t xml:space="preserve"> Java IDE with plugins such as JavaFX and </w:t>
+      </w:r>
+      <w:proofErr w:type="spellStart"/>
+      <w:r>
+        <w:rPr>
+          <w:rFonts w:ascii="Times New Roman" w:eastAsia="Times New Roman" w:hAnsi="Times New Roman" w:cs="Times New Roman"/>
+        </w:rPr>
+        <w:t>SceneBuilder</w:t>
+      </w:r>
+      <w:proofErr w:type="spellEnd"/>
+      <w:r>
+        <w:rPr>
+          <w:rFonts w:ascii="Times New Roman" w:eastAsia="Times New Roman" w:hAnsi="Times New Roman" w:cs="Times New Roman"/>
+        </w:rPr>
+        <w:t xml:space="preserve"> to help build the user interfaces for the software. This is widely used with several resources available for troubleshooting.</w:t>
       </w:r>
     </w:p>
     <w:p>
@@ -4906,25 +5889,28 @@
         <w:rPr>
           <w:rFonts w:ascii="Times New Roman" w:eastAsia="Times New Roman" w:hAnsi="Times New Roman" w:cs="Times New Roman"/>
         </w:rPr>
+        <w:lastRenderedPageBreak/>
         <w:t>Eclipse</w:t>
       </w:r>
       <w:r>
         <w:rPr>
           <w:rFonts w:ascii="Times New Roman" w:eastAsia="Times New Roman" w:hAnsi="Times New Roman" w:cs="Times New Roman"/>
         </w:rPr>
-        <w:t xml:space="preserve">, </w:t>
-      </w:r>
-      <w:r>
-        <w:rPr>
-          <w:rFonts w:ascii="Times New Roman" w:eastAsia="Times New Roman" w:hAnsi="Times New Roman" w:cs="Times New Roman"/>
-        </w:rPr>
-        <w:t>this</w:t>
-      </w:r>
-      <w:r>
-        <w:rPr>
-          <w:rFonts w:ascii="Times New Roman" w:eastAsia="Times New Roman" w:hAnsi="Times New Roman" w:cs="Times New Roman"/>
-        </w:rPr>
-        <w:t xml:space="preserve"> is a Java IDE, one of the most widely used Java development tools there are. (This will not be configured to fully run the application, just strictly back end files)</w:t>
+        <w:t xml:space="preserve">: </w:t>
+      </w:r>
+      <w:proofErr w:type="gramStart"/>
+      <w:r>
+        <w:rPr>
+          <w:rFonts w:ascii="Times New Roman" w:eastAsia="Times New Roman" w:hAnsi="Times New Roman" w:cs="Times New Roman"/>
+        </w:rPr>
+        <w:t>a</w:t>
+      </w:r>
+      <w:proofErr w:type="gramEnd"/>
+      <w:r>
+        <w:rPr>
+          <w:rFonts w:ascii="Times New Roman" w:eastAsia="Times New Roman" w:hAnsi="Times New Roman" w:cs="Times New Roman"/>
+        </w:rPr>
+        <w:t xml:space="preserve"> Java IDE, one of the most widely used Java development tools there are. (This will not be configured to fully run the application, just strictly back end files)</w:t>
       </w:r>
     </w:p>
     <w:p>
@@ -4942,26 +5928,25 @@
         <w:rPr>
           <w:rFonts w:ascii="Times New Roman" w:eastAsia="Times New Roman" w:hAnsi="Times New Roman" w:cs="Times New Roman"/>
         </w:rPr>
-        <w:lastRenderedPageBreak/>
         <w:t>MySQL Workbench</w:t>
       </w:r>
       <w:r>
         <w:rPr>
           <w:rFonts w:ascii="Times New Roman" w:eastAsia="Times New Roman" w:hAnsi="Times New Roman" w:cs="Times New Roman"/>
         </w:rPr>
-        <w:t xml:space="preserve">, </w:t>
-      </w:r>
-      <w:r>
-        <w:rPr>
-          <w:rFonts w:ascii="Times New Roman" w:eastAsia="Times New Roman" w:hAnsi="Times New Roman" w:cs="Times New Roman"/>
-        </w:rPr>
-        <w:t>this</w:t>
-      </w:r>
-      <w:r>
-        <w:rPr>
-          <w:rFonts w:ascii="Times New Roman" w:eastAsia="Times New Roman" w:hAnsi="Times New Roman" w:cs="Times New Roman"/>
-        </w:rPr>
-        <w:t xml:space="preserve"> is a GUI version of MySQL database to modify and configure the databases used for this application.</w:t>
+        <w:t>:</w:t>
+      </w:r>
+      <w:r>
+        <w:rPr>
+          <w:rFonts w:ascii="Times New Roman" w:eastAsia="Times New Roman" w:hAnsi="Times New Roman" w:cs="Times New Roman"/>
+        </w:rPr>
+        <w:t xml:space="preserve"> </w:t>
+      </w:r>
+      <w:r>
+        <w:rPr>
+          <w:rFonts w:ascii="Times New Roman" w:eastAsia="Times New Roman" w:hAnsi="Times New Roman" w:cs="Times New Roman"/>
+        </w:rPr>
+        <w:t>a GUI version of MySQL database to modify and configure the databases used for this application.</w:t>
       </w:r>
     </w:p>
     <w:p>
@@ -4979,13 +5964,25 @@
         <w:rPr>
           <w:rFonts w:ascii="Times New Roman" w:eastAsia="Times New Roman" w:hAnsi="Times New Roman" w:cs="Times New Roman"/>
         </w:rPr>
-        <w:t xml:space="preserve">GitHub, </w:t>
-      </w:r>
-      <w:r>
-        <w:rPr>
-          <w:rFonts w:ascii="Times New Roman" w:eastAsia="Times New Roman" w:hAnsi="Times New Roman" w:cs="Times New Roman"/>
-        </w:rPr>
-        <w:t>this</w:t>
+        <w:t>GitHub</w:t>
+      </w:r>
+      <w:r>
+        <w:rPr>
+          <w:rFonts w:ascii="Times New Roman" w:eastAsia="Times New Roman" w:hAnsi="Times New Roman" w:cs="Times New Roman"/>
+        </w:rPr>
+        <w:t>: a repository website</w:t>
+      </w:r>
+      <w:r>
+        <w:rPr>
+          <w:rFonts w:ascii="Times New Roman" w:eastAsia="Times New Roman" w:hAnsi="Times New Roman" w:cs="Times New Roman"/>
+        </w:rPr>
+        <w:t xml:space="preserve"> </w:t>
+      </w:r>
+      <w:r>
+        <w:rPr>
+          <w:rFonts w:ascii="Times New Roman" w:eastAsia="Times New Roman" w:hAnsi="Times New Roman" w:cs="Times New Roman"/>
+        </w:rPr>
+        <w:t>that</w:t>
       </w:r>
       <w:r>
         <w:rPr>
@@ -5005,24 +6002,66 @@
           <w:rFonts w:ascii="Times New Roman" w:eastAsia="Times New Roman" w:hAnsi="Times New Roman" w:cs="Times New Roman"/>
         </w:rPr>
       </w:pPr>
+      <w:proofErr w:type="spellStart"/>
       <w:r>
         <w:rPr>
           <w:rFonts w:ascii="Times New Roman" w:eastAsia="Times New Roman" w:hAnsi="Times New Roman" w:cs="Times New Roman"/>
         </w:rPr>
         <w:t>KanBan</w:t>
       </w:r>
-      <w:r>
-        <w:rPr>
-          <w:rFonts w:ascii="Times New Roman" w:eastAsia="Times New Roman" w:hAnsi="Times New Roman" w:cs="Times New Roman"/>
-        </w:rPr>
-        <w:t xml:space="preserve"> (via ZenHub)</w:t>
-      </w:r>
-      <w:r>
-        <w:rPr>
-          <w:rFonts w:ascii="Times New Roman" w:eastAsia="Times New Roman" w:hAnsi="Times New Roman" w:cs="Times New Roman"/>
-        </w:rPr>
-        <w:t>, this is a issue resolution platform that is used to describe and keep track of problems that arise during development</w:t>
-      </w:r>
+      <w:proofErr w:type="spellEnd"/>
+      <w:r>
+        <w:rPr>
+          <w:rFonts w:ascii="Times New Roman" w:eastAsia="Times New Roman" w:hAnsi="Times New Roman" w:cs="Times New Roman"/>
+        </w:rPr>
+        <w:t xml:space="preserve"> (via </w:t>
+      </w:r>
+      <w:proofErr w:type="spellStart"/>
+      <w:r>
+        <w:rPr>
+          <w:rFonts w:ascii="Times New Roman" w:eastAsia="Times New Roman" w:hAnsi="Times New Roman" w:cs="Times New Roman"/>
+        </w:rPr>
+        <w:t>ZenHub</w:t>
+      </w:r>
+      <w:proofErr w:type="spellEnd"/>
+      <w:r>
+        <w:rPr>
+          <w:rFonts w:ascii="Times New Roman" w:eastAsia="Times New Roman" w:hAnsi="Times New Roman" w:cs="Times New Roman"/>
+        </w:rPr>
+        <w:t>)</w:t>
+      </w:r>
+      <w:r>
+        <w:rPr>
+          <w:rFonts w:ascii="Times New Roman" w:eastAsia="Times New Roman" w:hAnsi="Times New Roman" w:cs="Times New Roman"/>
+        </w:rPr>
+        <w:t>:</w:t>
+      </w:r>
+      <w:r>
+        <w:rPr>
+          <w:rFonts w:ascii="Times New Roman" w:eastAsia="Times New Roman" w:hAnsi="Times New Roman" w:cs="Times New Roman"/>
+        </w:rPr>
+        <w:t xml:space="preserve"> a</w:t>
+      </w:r>
+      <w:r>
+        <w:rPr>
+          <w:rFonts w:ascii="Times New Roman" w:eastAsia="Times New Roman" w:hAnsi="Times New Roman" w:cs="Times New Roman"/>
+        </w:rPr>
+        <w:t>n</w:t>
+      </w:r>
+      <w:r>
+        <w:rPr>
+          <w:rFonts w:ascii="Times New Roman" w:eastAsia="Times New Roman" w:hAnsi="Times New Roman" w:cs="Times New Roman"/>
+        </w:rPr>
+        <w:t xml:space="preserve"> issue resolution platform that is used to describe and keep track of problems that arise during development</w:t>
+      </w:r>
+      <w:r>
+        <w:rPr>
+          <w:rFonts w:ascii="Times New Roman" w:eastAsia="Times New Roman" w:hAnsi="Times New Roman" w:cs="Times New Roman"/>
+        </w:rPr>
+        <w:t>.</w:t>
+      </w:r>
+      <w:bookmarkStart w:id="0" w:name="_GoBack"/>
+      <w:bookmarkEnd w:id="0"/>
     </w:p>
     <w:p>
       <w:pPr>
@@ -5480,8 +6519,6 @@
         <w:tab/>
         <w:t>4/5/2018</w:t>
       </w:r>
-      <w:bookmarkStart w:id="0" w:name="_GoBack"/>
-      <w:bookmarkEnd w:id="0"/>
     </w:p>
     <w:p>
       <w:pPr>
@@ -5511,7 +6548,7 @@
 </file>
 
 <file path=word/endnotes.xml><?xml version="1.0" encoding="utf-8"?>
-<w:endnotes xmlns:wpc="http://schemas.microsoft.com/office/word/2010/wordprocessingCanvas" xmlns:cx="http://schemas.microsoft.com/office/drawing/2014/chartex" xmlns:cx1="http://schemas.microsoft.com/office/drawing/2015/9/8/chartex" xmlns:mc="http://schemas.openxmlformats.org/markup-compatibility/2006" xmlns:o="urn:schemas-microsoft-com:office:office" xmlns:r="http://schemas.openxmlformats.org/officeDocument/2006/relationships" xmlns:m="http://schemas.openxmlformats.org/officeDocument/2006/math" xmlns:v="urn:schemas-microsoft-com:vml" xmlns:wp14="http://schemas.microsoft.com/office/word/2010/wordprocessingDrawing" xmlns:wp="http://schemas.openxmlformats.org/drawingml/2006/wordprocessingDrawing" xmlns:w10="urn:schemas-microsoft-com:office:word" xmlns:w="http://schemas.openxmlformats.org/wordprocessingml/2006/main" xmlns:w14="http://schemas.microsoft.com/office/word/2010/wordml" xmlns:w15="http://schemas.microsoft.com/office/word/2012/wordml" xmlns:w16se="http://schemas.microsoft.com/office/word/2015/wordml/symex" xmlns:wpg="http://schemas.microsoft.com/office/word/2010/wordprocessingGroup" xmlns:wpi="http://schemas.microsoft.com/office/word/2010/wordprocessingInk" xmlns:wne="http://schemas.microsoft.com/office/word/2006/wordml" xmlns:wps="http://schemas.microsoft.com/office/word/2010/wordprocessingShape" mc:Ignorable="w14 w15 w16se wp14">
+<w:endnotes xmlns:wpc="http://schemas.microsoft.com/office/word/2010/wordprocessingCanvas" xmlns:cx="http://schemas.microsoft.com/office/drawing/2014/chartex" xmlns:cx1="http://schemas.microsoft.com/office/drawing/2015/9/8/chartex" xmlns:cx2="http://schemas.microsoft.com/office/drawing/2015/10/21/chartex" xmlns:cx3="http://schemas.microsoft.com/office/drawing/2016/5/9/chartex" xmlns:cx4="http://schemas.microsoft.com/office/drawing/2016/5/10/chartex" xmlns:cx5="http://schemas.microsoft.com/office/drawing/2016/5/11/chartex" xmlns:cx6="http://schemas.microsoft.com/office/drawing/2016/5/12/chartex" xmlns:cx7="http://schemas.microsoft.com/office/drawing/2016/5/13/chartex" xmlns:cx8="http://schemas.microsoft.com/office/drawing/2016/5/14/chartex" xmlns:mc="http://schemas.openxmlformats.org/markup-compatibility/2006" xmlns:aink="http://schemas.microsoft.com/office/drawing/2016/ink" xmlns:am3d="http://schemas.microsoft.com/office/drawing/2017/model3d" xmlns:o="urn:schemas-microsoft-com:office:office" xmlns:r="http://schemas.openxmlformats.org/officeDocument/2006/relationships" xmlns:m="http://schemas.openxmlformats.org/officeDocument/2006/math" xmlns:v="urn:schemas-microsoft-com:vml" xmlns:wp14="http://schemas.microsoft.com/office/word/2010/wordprocessingDrawing" xmlns:wp="http://schemas.openxmlformats.org/drawingml/2006/wordprocessingDrawing" xmlns:w10="urn:schemas-microsoft-com:office:word" xmlns:w="http://schemas.openxmlformats.org/wordprocessingml/2006/main" xmlns:w14="http://schemas.microsoft.com/office/word/2010/wordml" xmlns:w15="http://schemas.microsoft.com/office/word/2012/wordml" xmlns:w16cid="http://schemas.microsoft.com/office/word/2016/wordml/cid" xmlns:w16se="http://schemas.microsoft.com/office/word/2015/wordml/symex" xmlns:wpg="http://schemas.microsoft.com/office/word/2010/wordprocessingGroup" xmlns:wpi="http://schemas.microsoft.com/office/word/2010/wordprocessingInk" xmlns:wne="http://schemas.microsoft.com/office/word/2006/wordml" xmlns:wps="http://schemas.microsoft.com/office/word/2010/wordprocessingShape" mc:Ignorable="w14 w15 w16se w16cid wp14">
   <w:endnote w:type="separator" w:id="-1">
     <w:p>
       <w:pPr>
@@ -5536,7 +6573,7 @@
 </file>
 
 <file path=word/footer1.xml><?xml version="1.0" encoding="utf-8"?>
-<w:ftr xmlns:wpc="http://schemas.microsoft.com/office/word/2010/wordprocessingCanvas" xmlns:cx="http://schemas.microsoft.com/office/drawing/2014/chartex" xmlns:cx1="http://schemas.microsoft.com/office/drawing/2015/9/8/chartex" xmlns:mc="http://schemas.openxmlformats.org/markup-compatibility/2006" xmlns:o="urn:schemas-microsoft-com:office:office" xmlns:r="http://schemas.openxmlformats.org/officeDocument/2006/relationships" xmlns:m="http://schemas.openxmlformats.org/officeDocument/2006/math" xmlns:v="urn:schemas-microsoft-com:vml" xmlns:wp14="http://schemas.microsoft.com/office/word/2010/wordprocessingDrawing" xmlns:wp="http://schemas.openxmlformats.org/drawingml/2006/wordprocessingDrawing" xmlns:w10="urn:schemas-microsoft-com:office:word" xmlns:w="http://schemas.openxmlformats.org/wordprocessingml/2006/main" xmlns:w14="http://schemas.microsoft.com/office/word/2010/wordml" xmlns:w15="http://schemas.microsoft.com/office/word/2012/wordml" xmlns:w16se="http://schemas.microsoft.com/office/word/2015/wordml/symex" xmlns:wpg="http://schemas.microsoft.com/office/word/2010/wordprocessingGroup" xmlns:wpi="http://schemas.microsoft.com/office/word/2010/wordprocessingInk" xmlns:wne="http://schemas.microsoft.com/office/word/2006/wordml" xmlns:wps="http://schemas.microsoft.com/office/word/2010/wordprocessingShape" mc:Ignorable="w14 w15 w16se wp14">
+<w:ftr xmlns:wpc="http://schemas.microsoft.com/office/word/2010/wordprocessingCanvas" xmlns:cx="http://schemas.microsoft.com/office/drawing/2014/chartex" xmlns:cx1="http://schemas.microsoft.com/office/drawing/2015/9/8/chartex" xmlns:cx2="http://schemas.microsoft.com/office/drawing/2015/10/21/chartex" xmlns:cx3="http://schemas.microsoft.com/office/drawing/2016/5/9/chartex" xmlns:cx4="http://schemas.microsoft.com/office/drawing/2016/5/10/chartex" xmlns:cx5="http://schemas.microsoft.com/office/drawing/2016/5/11/chartex" xmlns:cx6="http://schemas.microsoft.com/office/drawing/2016/5/12/chartex" xmlns:cx7="http://schemas.microsoft.com/office/drawing/2016/5/13/chartex" xmlns:cx8="http://schemas.microsoft.com/office/drawing/2016/5/14/chartex" xmlns:mc="http://schemas.openxmlformats.org/markup-compatibility/2006" xmlns:aink="http://schemas.microsoft.com/office/drawing/2016/ink" xmlns:am3d="http://schemas.microsoft.com/office/drawing/2017/model3d" xmlns:o="urn:schemas-microsoft-com:office:office" xmlns:r="http://schemas.openxmlformats.org/officeDocument/2006/relationships" xmlns:m="http://schemas.openxmlformats.org/officeDocument/2006/math" xmlns:v="urn:schemas-microsoft-com:vml" xmlns:wp14="http://schemas.microsoft.com/office/word/2010/wordprocessingDrawing" xmlns:wp="http://schemas.openxmlformats.org/drawingml/2006/wordprocessingDrawing" xmlns:w10="urn:schemas-microsoft-com:office:word" xmlns:w="http://schemas.openxmlformats.org/wordprocessingml/2006/main" xmlns:w14="http://schemas.microsoft.com/office/word/2010/wordml" xmlns:w15="http://schemas.microsoft.com/office/word/2012/wordml" xmlns:w16cid="http://schemas.microsoft.com/office/word/2016/wordml/cid" xmlns:w16se="http://schemas.microsoft.com/office/word/2015/wordml/symex" xmlns:wpg="http://schemas.microsoft.com/office/word/2010/wordprocessingGroup" xmlns:wpi="http://schemas.microsoft.com/office/word/2010/wordprocessingInk" xmlns:wne="http://schemas.microsoft.com/office/word/2006/wordml" xmlns:wps="http://schemas.microsoft.com/office/word/2010/wordprocessingShape" mc:Ignorable="w14 w15 w16se w16cid wp14">
   <w:sdt>
     <w:sdtPr>
       <w:id w:val="1949579501"/>
@@ -5589,7 +6626,7 @@
 </file>
 
 <file path=word/footnotes.xml><?xml version="1.0" encoding="utf-8"?>
-<w:footnotes xmlns:wpc="http://schemas.microsoft.com/office/word/2010/wordprocessingCanvas" xmlns:cx="http://schemas.microsoft.com/office/drawing/2014/chartex" xmlns:cx1="http://schemas.microsoft.com/office/drawing/2015/9/8/chartex" xmlns:mc="http://schemas.openxmlformats.org/markup-compatibility/2006" xmlns:o="urn:schemas-microsoft-com:office:office" xmlns:r="http://schemas.openxmlformats.org/officeDocument/2006/relationships" xmlns:m="http://schemas.openxmlformats.org/officeDocument/2006/math" xmlns:v="urn:schemas-microsoft-com:vml" xmlns:wp14="http://schemas.microsoft.com/office/word/2010/wordprocessingDrawing" xmlns:wp="http://schemas.openxmlformats.org/drawingml/2006/wordprocessingDrawing" xmlns:w10="urn:schemas-microsoft-com:office:word" xmlns:w="http://schemas.openxmlformats.org/wordprocessingml/2006/main" xmlns:w14="http://schemas.microsoft.com/office/word/2010/wordml" xmlns:w15="http://schemas.microsoft.com/office/word/2012/wordml" xmlns:w16se="http://schemas.microsoft.com/office/word/2015/wordml/symex" xmlns:wpg="http://schemas.microsoft.com/office/word/2010/wordprocessingGroup" xmlns:wpi="http://schemas.microsoft.com/office/word/2010/wordprocessingInk" xmlns:wne="http://schemas.microsoft.com/office/word/2006/wordml" xmlns:wps="http://schemas.microsoft.com/office/word/2010/wordprocessingShape" mc:Ignorable="w14 w15 w16se wp14">
+<w:footnotes xmlns:wpc="http://schemas.microsoft.com/office/word/2010/wordprocessingCanvas" xmlns:cx="http://schemas.microsoft.com/office/drawing/2014/chartex" xmlns:cx1="http://schemas.microsoft.com/office/drawing/2015/9/8/chartex" xmlns:cx2="http://schemas.microsoft.com/office/drawing/2015/10/21/chartex" xmlns:cx3="http://schemas.microsoft.com/office/drawing/2016/5/9/chartex" xmlns:cx4="http://schemas.microsoft.com/office/drawing/2016/5/10/chartex" xmlns:cx5="http://schemas.microsoft.com/office/drawing/2016/5/11/chartex" xmlns:cx6="http://schemas.microsoft.com/office/drawing/2016/5/12/chartex" xmlns:cx7="http://schemas.microsoft.com/office/drawing/2016/5/13/chartex" xmlns:cx8="http://schemas.microsoft.com/office/drawing/2016/5/14/chartex" xmlns:mc="http://schemas.openxmlformats.org/markup-compatibility/2006" xmlns:aink="http://schemas.microsoft.com/office/drawing/2016/ink" xmlns:am3d="http://schemas.microsoft.com/office/drawing/2017/model3d" xmlns:o="urn:schemas-microsoft-com:office:office" xmlns:r="http://schemas.openxmlformats.org/officeDocument/2006/relationships" xmlns:m="http://schemas.openxmlformats.org/officeDocument/2006/math" xmlns:v="urn:schemas-microsoft-com:vml" xmlns:wp14="http://schemas.microsoft.com/office/word/2010/wordprocessingDrawing" xmlns:wp="http://schemas.openxmlformats.org/drawingml/2006/wordprocessingDrawing" xmlns:w10="urn:schemas-microsoft-com:office:word" xmlns:w="http://schemas.openxmlformats.org/wordprocessingml/2006/main" xmlns:w14="http://schemas.microsoft.com/office/word/2010/wordml" xmlns:w15="http://schemas.microsoft.com/office/word/2012/wordml" xmlns:w16cid="http://schemas.microsoft.com/office/word/2016/wordml/cid" xmlns:w16se="http://schemas.microsoft.com/office/word/2015/wordml/symex" xmlns:wpg="http://schemas.microsoft.com/office/word/2010/wordprocessingGroup" xmlns:wpi="http://schemas.microsoft.com/office/word/2010/wordprocessingInk" xmlns:wne="http://schemas.microsoft.com/office/word/2006/wordml" xmlns:wps="http://schemas.microsoft.com/office/word/2010/wordprocessingShape" mc:Ignorable="w14 w15 w16se w16cid wp14">
   <w:footnote w:type="separator" w:id="-1">
     <w:p>
       <w:pPr>
@@ -5614,7 +6651,7 @@
 </file>
 
 <file path=word/numbering.xml><?xml version="1.0" encoding="utf-8"?>
-<w:numbering xmlns:wpc="http://schemas.microsoft.com/office/word/2010/wordprocessingCanvas" xmlns:cx="http://schemas.microsoft.com/office/drawing/2014/chartex" xmlns:cx1="http://schemas.microsoft.com/office/drawing/2015/9/8/chartex" xmlns:mc="http://schemas.openxmlformats.org/markup-compatibility/2006" xmlns:o="urn:schemas-microsoft-com:office:office" xmlns:r="http://schemas.openxmlformats.org/officeDocument/2006/relationships" xmlns:m="http://schemas.openxmlformats.org/officeDocument/2006/math" xmlns:v="urn:schemas-microsoft-com:vml" xmlns:wp14="http://schemas.microsoft.com/office/word/2010/wordprocessingDrawing" xmlns:wp="http://schemas.openxmlformats.org/drawingml/2006/wordprocessingDrawing" xmlns:w10="urn:schemas-microsoft-com:office:word" xmlns:w="http://schemas.openxmlformats.org/wordprocessingml/2006/main" xmlns:w14="http://schemas.microsoft.com/office/word/2010/wordml" xmlns:w15="http://schemas.microsoft.com/office/word/2012/wordml" xmlns:w16se="http://schemas.microsoft.com/office/word/2015/wordml/symex" xmlns:wpg="http://schemas.microsoft.com/office/word/2010/wordprocessingGroup" xmlns:wpi="http://schemas.microsoft.com/office/word/2010/wordprocessingInk" xmlns:wne="http://schemas.microsoft.com/office/word/2006/wordml" xmlns:wps="http://schemas.microsoft.com/office/word/2010/wordprocessingShape" mc:Ignorable="w14 w15 w16se wp14">
+<w:numbering xmlns:wpc="http://schemas.microsoft.com/office/word/2010/wordprocessingCanvas" xmlns:cx="http://schemas.microsoft.com/office/drawing/2014/chartex" xmlns:cx1="http://schemas.microsoft.com/office/drawing/2015/9/8/chartex" xmlns:cx2="http://schemas.microsoft.com/office/drawing/2015/10/21/chartex" xmlns:cx3="http://schemas.microsoft.com/office/drawing/2016/5/9/chartex" xmlns:cx4="http://schemas.microsoft.com/office/drawing/2016/5/10/chartex" xmlns:cx5="http://schemas.microsoft.com/office/drawing/2016/5/11/chartex" xmlns:cx6="http://schemas.microsoft.com/office/drawing/2016/5/12/chartex" xmlns:cx7="http://schemas.microsoft.com/office/drawing/2016/5/13/chartex" xmlns:cx8="http://schemas.microsoft.com/office/drawing/2016/5/14/chartex" xmlns:mc="http://schemas.openxmlformats.org/markup-compatibility/2006" xmlns:aink="http://schemas.microsoft.com/office/drawing/2016/ink" xmlns:am3d="http://schemas.microsoft.com/office/drawing/2017/model3d" xmlns:o="urn:schemas-microsoft-com:office:office" xmlns:r="http://schemas.openxmlformats.org/officeDocument/2006/relationships" xmlns:m="http://schemas.openxmlformats.org/officeDocument/2006/math" xmlns:v="urn:schemas-microsoft-com:vml" xmlns:wp14="http://schemas.microsoft.com/office/word/2010/wordprocessingDrawing" xmlns:wp="http://schemas.openxmlformats.org/drawingml/2006/wordprocessingDrawing" xmlns:w10="urn:schemas-microsoft-com:office:word" xmlns:w="http://schemas.openxmlformats.org/wordprocessingml/2006/main" xmlns:w14="http://schemas.microsoft.com/office/word/2010/wordml" xmlns:w15="http://schemas.microsoft.com/office/word/2012/wordml" xmlns:w16cid="http://schemas.microsoft.com/office/word/2016/wordml/cid" xmlns:w16se="http://schemas.microsoft.com/office/word/2015/wordml/symex" xmlns:wpg="http://schemas.microsoft.com/office/word/2010/wordprocessingGroup" xmlns:wpi="http://schemas.microsoft.com/office/word/2010/wordprocessingInk" xmlns:wne="http://schemas.microsoft.com/office/word/2006/wordml" xmlns:wps="http://schemas.microsoft.com/office/word/2010/wordprocessingShape" mc:Ignorable="w14 w15 w16se w16cid wp14">
   <w:abstractNum w:abstractNumId="0" w15:restartNumberingAfterBreak="0">
     <w:nsid w:val="0047432C"/>
     <w:multiLevelType w:val="multilevel"/>
@@ -9857,7 +10894,7 @@
 </file>
 
 <file path=word/styles.xml><?xml version="1.0" encoding="utf-8"?>
-<w:styles xmlns:mc="http://schemas.openxmlformats.org/markup-compatibility/2006" xmlns:r="http://schemas.openxmlformats.org/officeDocument/2006/relationships" xmlns:w="http://schemas.openxmlformats.org/wordprocessingml/2006/main" xmlns:w14="http://schemas.microsoft.com/office/word/2010/wordml" xmlns:w15="http://schemas.microsoft.com/office/word/2012/wordml" xmlns:w16se="http://schemas.microsoft.com/office/word/2015/wordml/symex" mc:Ignorable="w14 w15 w16se">
+<w:styles xmlns:mc="http://schemas.openxmlformats.org/markup-compatibility/2006" xmlns:r="http://schemas.openxmlformats.org/officeDocument/2006/relationships" xmlns:w="http://schemas.openxmlformats.org/wordprocessingml/2006/main" xmlns:w14="http://schemas.microsoft.com/office/word/2010/wordml" xmlns:w15="http://schemas.microsoft.com/office/word/2012/wordml" xmlns:w16cid="http://schemas.microsoft.com/office/word/2016/wordml/cid" xmlns:w16se="http://schemas.microsoft.com/office/word/2015/wordml/symex" mc:Ignorable="w14 w15 w16se w16cid">
   <w:docDefaults>
     <w:rPrDefault>
       <w:rPr>
@@ -9873,7 +10910,7 @@
       </w:pPr>
     </w:pPrDefault>
   </w:docDefaults>
-  <w:latentStyles w:defLockedState="0" w:defUIPriority="99" w:defSemiHidden="0" w:defUnhideWhenUsed="0" w:defQFormat="0" w:count="371">
+  <w:latentStyles w:defLockedState="0" w:defUIPriority="99" w:defSemiHidden="0" w:defUnhideWhenUsed="0" w:defQFormat="0" w:count="375">
     <w:lsdException w:name="Normal" w:uiPriority="0" w:qFormat="1"/>
     <w:lsdException w:name="heading 1" w:uiPriority="9" w:qFormat="1"/>
     <w:lsdException w:name="heading 2" w:semiHidden="1" w:uiPriority="0" w:unhideWhenUsed="1" w:qFormat="1"/>
@@ -10245,6 +11282,10 @@
     <w:lsdException w:name="List Table 5 Dark Accent 6" w:uiPriority="50"/>
     <w:lsdException w:name="List Table 6 Colorful Accent 6" w:uiPriority="51"/>
     <w:lsdException w:name="List Table 7 Colorful Accent 6" w:uiPriority="52"/>
+    <w:lsdException w:name="Mention" w:semiHidden="1" w:unhideWhenUsed="1"/>
+    <w:lsdException w:name="Smart Hyperlink" w:semiHidden="1" w:unhideWhenUsed="1"/>
+    <w:lsdException w:name="Hashtag" w:semiHidden="1" w:unhideWhenUsed="1"/>
+    <w:lsdException w:name="Unresolved Mention" w:semiHidden="1" w:unhideWhenUsed="1"/>
   </w:latentStyles>
   <w:style w:type="paragraph" w:default="1" w:styleId="Normal">
     <w:name w:val="Normal"/>
@@ -10686,7 +11727,7 @@
 </file>
 
 <file path=customXml/itemProps1.xml><?xml version="1.0" encoding="utf-8"?>
-<ds:datastoreItem xmlns:ds="http://schemas.openxmlformats.org/officeDocument/2006/customXml" ds:itemID="{878BECC1-D72B-4FBF-8B3E-4918F8BC537F}">
+<ds:datastoreItem xmlns:ds="http://schemas.openxmlformats.org/officeDocument/2006/customXml" ds:itemID="{33C03132-C22E-4D95-A755-19AC24FA1304}">
   <ds:schemaRefs>
     <ds:schemaRef ds:uri="http://schemas.openxmlformats.org/officeDocument/2006/bibliography"/>
   </ds:schemaRefs>

</xml_diff>